<commit_message>
13 june docs work done
</commit_message>
<xml_diff>
--- a/Project_Docs/project_documentaion.docx
+++ b/Project_Docs/project_documentaion.docx
@@ -23,29 +23,7 @@
           <w:sz w:val="44"/>
           <w:szCs w:val="44"/>
         </w:rPr>
-        <w:t xml:space="preserve">Veer </w:t>
-      </w:r>
-      <w:proofErr w:type="spellStart"/>
-      <w:r>
-        <w:rPr>
-          <w:b/>
-          <w:bCs/>
-          <w:color w:val="000000"/>
-          <w:sz w:val="44"/>
-          <w:szCs w:val="44"/>
-        </w:rPr>
-        <w:t>Narmad</w:t>
-      </w:r>
-      <w:proofErr w:type="spellEnd"/>
-      <w:r>
-        <w:rPr>
-          <w:b/>
-          <w:bCs/>
-          <w:color w:val="000000"/>
-          <w:sz w:val="44"/>
-          <w:szCs w:val="44"/>
-        </w:rPr>
-        <w:t xml:space="preserve"> South Gujarat University, Surat.</w:t>
+        <w:t>Veer Narmad South Gujarat University, Surat.</w:t>
       </w:r>
     </w:p>
     <w:p>
@@ -213,7 +191,6 @@
         </w:rPr>
         <w:t>8</w:t>
       </w:r>
-      <w:proofErr w:type="spellStart"/>
       <w:r>
         <w:rPr>
           <w:b/>
@@ -224,7 +201,6 @@
         </w:rPr>
         <w:t>th</w:t>
       </w:r>
-      <w:proofErr w:type="spellEnd"/>
       <w:r>
         <w:rPr>
           <w:b/>
@@ -466,8 +442,19 @@
                 <w:sz w:val="28"/>
                 <w:szCs w:val="28"/>
               </w:rPr>
-              <w:t>Guided By :</w:t>
-            </w:r>
+              <w:t xml:space="preserve">Guided </w:t>
+            </w:r>
+            <w:proofErr w:type="gramStart"/>
+            <w:r>
+              <w:rPr>
+                <w:rFonts w:ascii="Arial" w:hAnsi="Arial" w:cs="Arial"/>
+                <w:color w:val="000000"/>
+                <w:sz w:val="28"/>
+                <w:szCs w:val="28"/>
+              </w:rPr>
+              <w:t>By :</w:t>
+            </w:r>
+            <w:proofErr w:type="gramEnd"/>
           </w:p>
           <w:p>
             <w:pPr>
@@ -505,7 +492,6 @@
               </w:rPr>
               <w:t xml:space="preserve">Dr. </w:t>
             </w:r>
-            <w:proofErr w:type="spellStart"/>
             <w:r>
               <w:rPr>
                 <w:rFonts w:ascii="Arial" w:hAnsi="Arial" w:cs="Arial"/>
@@ -515,19 +501,7 @@
                 <w:sz w:val="28"/>
                 <w:lang w:eastAsia="en-US"/>
               </w:rPr>
-              <w:t>Kamlendu</w:t>
-            </w:r>
-            <w:proofErr w:type="spellEnd"/>
-            <w:r>
-              <w:rPr>
-                <w:rFonts w:ascii="Arial" w:hAnsi="Arial" w:cs="Arial"/>
-                <w:b/>
-                <w:bCs/>
-                <w:color w:val="000000"/>
-                <w:sz w:val="28"/>
-                <w:lang w:eastAsia="en-US"/>
-              </w:rPr>
-              <w:t xml:space="preserve"> Pandey</w:t>
+              <w:t>Kamlendu Pandey</w:t>
             </w:r>
             <w:r>
               <w:rPr>
@@ -563,26 +537,37 @@
                 <w:sz w:val="28"/>
                 <w:szCs w:val="28"/>
               </w:rPr>
-              <w:t>Submitted By :</w:t>
-            </w:r>
-          </w:p>
-          <w:p>
-            <w:pPr>
-              <w:jc w:val="right"/>
+              <w:t xml:space="preserve">Submitted </w:t>
+            </w:r>
+            <w:proofErr w:type="gramStart"/>
+            <w:r>
               <w:rPr>
                 <w:rFonts w:ascii="Arial" w:hAnsi="Arial" w:cs="Arial"/>
                 <w:color w:val="000000"/>
-              </w:rPr>
-            </w:pPr>
+                <w:sz w:val="28"/>
+                <w:szCs w:val="28"/>
+              </w:rPr>
+              <w:t>By :</w:t>
+            </w:r>
+            <w:proofErr w:type="gramEnd"/>
           </w:p>
           <w:p>
             <w:pPr>
               <w:jc w:val="right"/>
               <w:rPr>
                 <w:rFonts w:ascii="Arial" w:hAnsi="Arial" w:cs="Arial"/>
-                <w:b/>
-                <w:bCs/>
                 <w:color w:val="000000"/>
+              </w:rPr>
+            </w:pPr>
+          </w:p>
+          <w:p>
+            <w:pPr>
+              <w:jc w:val="right"/>
+              <w:rPr>
+                <w:rFonts w:ascii="Arial" w:hAnsi="Arial" w:cs="Arial"/>
+                <w:b/>
+                <w:bCs/>
+                <w:color w:val="000000"/>
                 <w:sz w:val="28"/>
                 <w:lang w:val="en-US" w:eastAsia="en-US"/>
               </w:rPr>
@@ -596,9 +581,8 @@
                 <w:sz w:val="28"/>
                 <w:lang w:eastAsia="en-US"/>
               </w:rPr>
-              <w:t xml:space="preserve">Kushal </w:t>
-            </w:r>
-            <w:proofErr w:type="spellStart"/>
+              <w:t>Kushal Majiwala</w:t>
+            </w:r>
             <w:r>
               <w:rPr>
                 <w:rFonts w:ascii="Arial" w:hAnsi="Arial" w:cs="Arial"/>
@@ -606,72 +590,47 @@
                 <w:bCs/>
                 <w:color w:val="000000"/>
                 <w:sz w:val="28"/>
+                <w:lang w:val="en-US" w:eastAsia="en-US"/>
+              </w:rPr>
+              <w:t xml:space="preserve"> (E19110018000610059)</w:t>
+            </w:r>
+          </w:p>
+          <w:p>
+            <w:pPr>
+              <w:jc w:val="right"/>
+              <w:rPr>
+                <w:rFonts w:ascii="Arial" w:hAnsi="Arial" w:cs="Arial"/>
+                <w:b/>
+                <w:bCs/>
+                <w:color w:val="000000"/>
+                <w:sz w:val="28"/>
+                <w:lang w:val="en-US" w:eastAsia="en-US"/>
+              </w:rPr>
+            </w:pPr>
+          </w:p>
+          <w:p>
+            <w:pPr>
+              <w:jc w:val="right"/>
+              <w:rPr>
+                <w:rFonts w:ascii="Arial" w:hAnsi="Arial" w:cs="Arial"/>
+                <w:b/>
+                <w:bCs/>
+                <w:color w:val="000000"/>
+                <w:sz w:val="28"/>
+                <w:lang w:val="en-US" w:eastAsia="en-US"/>
+              </w:rPr>
+            </w:pPr>
+            <w:r>
+              <w:rPr>
+                <w:rFonts w:ascii="Arial" w:hAnsi="Arial" w:cs="Arial"/>
+                <w:b/>
+                <w:bCs/>
+                <w:color w:val="000000"/>
+                <w:sz w:val="28"/>
                 <w:lang w:eastAsia="en-US"/>
               </w:rPr>
-              <w:t>Majiwala</w:t>
-            </w:r>
-            <w:proofErr w:type="spellEnd"/>
-            <w:r>
-              <w:rPr>
-                <w:rFonts w:ascii="Arial" w:hAnsi="Arial" w:cs="Arial"/>
-                <w:b/>
-                <w:bCs/>
-                <w:color w:val="000000"/>
-                <w:sz w:val="28"/>
-                <w:lang w:val="en-US" w:eastAsia="en-US"/>
-              </w:rPr>
-              <w:t xml:space="preserve"> (E19110018000610059)</w:t>
-            </w:r>
-          </w:p>
-          <w:p>
-            <w:pPr>
-              <w:jc w:val="right"/>
-              <w:rPr>
-                <w:rFonts w:ascii="Arial" w:hAnsi="Arial" w:cs="Arial"/>
-                <w:b/>
-                <w:bCs/>
-                <w:color w:val="000000"/>
-                <w:sz w:val="28"/>
-                <w:lang w:val="en-US" w:eastAsia="en-US"/>
-              </w:rPr>
-            </w:pPr>
-          </w:p>
-          <w:p>
-            <w:pPr>
-              <w:jc w:val="right"/>
-              <w:rPr>
-                <w:rFonts w:ascii="Arial" w:hAnsi="Arial" w:cs="Arial"/>
-                <w:b/>
-                <w:bCs/>
-                <w:color w:val="000000"/>
-                <w:sz w:val="28"/>
-                <w:lang w:val="en-US" w:eastAsia="en-US"/>
-              </w:rPr>
-            </w:pPr>
-            <w:r>
-              <w:rPr>
-                <w:rFonts w:ascii="Arial" w:hAnsi="Arial" w:cs="Arial"/>
-                <w:b/>
-                <w:bCs/>
-                <w:color w:val="000000"/>
-                <w:sz w:val="28"/>
-                <w:lang w:eastAsia="en-US"/>
-              </w:rPr>
-              <w:t xml:space="preserve">Samarth </w:t>
-            </w:r>
-            <w:proofErr w:type="spellStart"/>
-            <w:r>
-              <w:rPr>
-                <w:rFonts w:ascii="Arial" w:hAnsi="Arial" w:cs="Arial"/>
-                <w:b/>
-                <w:bCs/>
-                <w:color w:val="000000"/>
-                <w:sz w:val="28"/>
-                <w:lang w:eastAsia="en-US"/>
-              </w:rPr>
-              <w:t>Dastanwala</w:t>
-            </w:r>
-            <w:proofErr w:type="spellEnd"/>
+              <w:t>Samarth Dastanwala</w:t>
+            </w:r>
             <w:r>
               <w:rPr>
                 <w:rFonts w:ascii="Arial" w:hAnsi="Arial" w:cs="Arial"/>
@@ -728,29 +687,7 @@
           <w:szCs w:val="44"/>
         </w:rPr>
         <w:lastRenderedPageBreak/>
-        <w:t xml:space="preserve">Veer </w:t>
-      </w:r>
-      <w:proofErr w:type="spellStart"/>
-      <w:r>
-        <w:rPr>
-          <w:b/>
-          <w:bCs/>
-          <w:color w:val="000000"/>
-          <w:sz w:val="44"/>
-          <w:szCs w:val="44"/>
-        </w:rPr>
-        <w:t>Narmad</w:t>
-      </w:r>
-      <w:proofErr w:type="spellEnd"/>
-      <w:r>
-        <w:rPr>
-          <w:b/>
-          <w:bCs/>
-          <w:color w:val="000000"/>
-          <w:sz w:val="44"/>
-          <w:szCs w:val="44"/>
-        </w:rPr>
-        <w:t xml:space="preserve"> South Gujarat University, Surat.</w:t>
+        <w:t>Veer Narmad South Gujarat University, Surat.</w:t>
       </w:r>
     </w:p>
     <w:p>
@@ -911,19 +848,8 @@
           <w:color w:val="000000"/>
           <w:u w:val="single"/>
         </w:rPr>
-        <w:t xml:space="preserve">Kushal </w:t>
-      </w:r>
-      <w:proofErr w:type="spellStart"/>
-      <w:r>
-        <w:rPr>
-          <w:b/>
-          <w:bCs/>
-          <w:color w:val="000000"/>
-          <w:u w:val="single"/>
-        </w:rPr>
-        <w:t>Majiwala</w:t>
-      </w:r>
-      <w:proofErr w:type="spellEnd"/>
+        <w:t>Kushal Majiwala</w:t>
+      </w:r>
       <w:r>
         <w:rPr>
           <w:color w:val="000000"/>
@@ -1038,7 +964,6 @@
         </w:rPr>
         <w:t>8</w:t>
       </w:r>
-      <w:proofErr w:type="spellStart"/>
       <w:r>
         <w:rPr>
           <w:color w:val="000000"/>
@@ -1046,7 +971,6 @@
         </w:rPr>
         <w:t>th</w:t>
       </w:r>
-      <w:proofErr w:type="spellEnd"/>
       <w:r>
         <w:rPr>
           <w:color w:val="000000"/>
@@ -1113,11 +1037,19 @@
           <w:color w:val="000000"/>
         </w:rPr>
       </w:pPr>
-      <w:r>
-        <w:rPr>
-          <w:color w:val="000000"/>
-        </w:rPr>
-        <w:t>Date : 21/12/2022</w:t>
+      <w:proofErr w:type="gramStart"/>
+      <w:r>
+        <w:rPr>
+          <w:color w:val="000000"/>
+        </w:rPr>
+        <w:t>Date :</w:t>
+      </w:r>
+      <w:proofErr w:type="gramEnd"/>
+      <w:r>
+        <w:rPr>
+          <w:color w:val="000000"/>
+        </w:rPr>
+        <w:t xml:space="preserve"> 21/12/2022</w:t>
       </w:r>
       <w:r>
         <w:rPr>
@@ -1217,12 +1149,14 @@
           <w:lang w:val="en-US"/>
         </w:rPr>
       </w:pPr>
+      <w:proofErr w:type="gramStart"/>
       <w:r>
         <w:rPr>
           <w:color w:val="000000"/>
         </w:rPr>
         <w:t>Place :</w:t>
       </w:r>
+      <w:proofErr w:type="gramEnd"/>
       <w:r>
         <w:rPr>
           <w:color w:val="000000"/>
@@ -1329,6 +1263,7 @@
                 <w:lang w:val="en-US"/>
               </w:rPr>
             </w:pPr>
+            <w:proofErr w:type="gramStart"/>
             <w:r>
               <w:rPr>
                 <w:b/>
@@ -1336,7 +1271,17 @@
                 <w:color w:val="000000"/>
                 <w:lang w:val="en-US"/>
               </w:rPr>
-              <w:t>M.Sc.(I.T.) 7</w:t>
+              <w:t>M.Sc.(</w:t>
+            </w:r>
+            <w:proofErr w:type="gramEnd"/>
+            <w:r>
+              <w:rPr>
+                <w:b/>
+                <w:bCs/>
+                <w:color w:val="000000"/>
+                <w:lang w:val="en-US"/>
+              </w:rPr>
+              <w:t>I.T.) 7</w:t>
             </w:r>
             <w:r>
               <w:rPr>
@@ -1396,18 +1341,8 @@
                 <w:bCs/>
                 <w:color w:val="000000"/>
               </w:rPr>
-              <w:t xml:space="preserve">Veer </w:t>
-            </w:r>
-            <w:proofErr w:type="spellStart"/>
-            <w:r>
-              <w:rPr>
-                <w:b/>
-                <w:bCs/>
-                <w:color w:val="000000"/>
-              </w:rPr>
-              <w:t>Narmad</w:t>
-            </w:r>
-            <w:proofErr w:type="spellEnd"/>
+              <w:t>Veer Narmad</w:t>
+            </w:r>
             <w:r>
               <w:rPr>
                 <w:color w:val="000000"/>
@@ -1485,18 +1420,8 @@
                 <w:bCs/>
                 <w:color w:val="000000"/>
               </w:rPr>
-              <w:t xml:space="preserve">Veer </w:t>
-            </w:r>
-            <w:proofErr w:type="spellStart"/>
-            <w:r>
-              <w:rPr>
-                <w:b/>
-                <w:bCs/>
-                <w:color w:val="000000"/>
-              </w:rPr>
-              <w:t>Narmad</w:t>
-            </w:r>
-            <w:proofErr w:type="spellEnd"/>
+              <w:t>Veer Narmad</w:t>
+            </w:r>
             <w:r>
               <w:rPr>
                 <w:color w:val="000000"/>
@@ -1543,29 +1468,7 @@
           <w:szCs w:val="44"/>
         </w:rPr>
         <w:lastRenderedPageBreak/>
-        <w:t xml:space="preserve">Veer </w:t>
-      </w:r>
-      <w:proofErr w:type="spellStart"/>
-      <w:r>
-        <w:rPr>
-          <w:b/>
-          <w:bCs/>
-          <w:color w:val="000000"/>
-          <w:sz w:val="44"/>
-          <w:szCs w:val="44"/>
-        </w:rPr>
-        <w:t>Narmad</w:t>
-      </w:r>
-      <w:proofErr w:type="spellEnd"/>
-      <w:r>
-        <w:rPr>
-          <w:b/>
-          <w:bCs/>
-          <w:color w:val="000000"/>
-          <w:sz w:val="44"/>
-          <w:szCs w:val="44"/>
-        </w:rPr>
-        <w:t xml:space="preserve"> South Gujarat University, Surat.</w:t>
+        <w:t>Veer Narmad South Gujarat University, Surat.</w:t>
       </w:r>
     </w:p>
     <w:p>
@@ -1726,19 +1629,8 @@
           <w:color w:val="000000"/>
           <w:u w:val="single"/>
         </w:rPr>
-        <w:t xml:space="preserve">Samarth </w:t>
-      </w:r>
-      <w:proofErr w:type="spellStart"/>
-      <w:r>
-        <w:rPr>
-          <w:b/>
-          <w:bCs/>
-          <w:color w:val="000000"/>
-          <w:u w:val="single"/>
-        </w:rPr>
-        <w:t>Dastanwala</w:t>
-      </w:r>
-      <w:proofErr w:type="spellEnd"/>
+        <w:t>Samarth Dastanwala</w:t>
+      </w:r>
       <w:r>
         <w:rPr>
           <w:color w:val="000000"/>
@@ -1853,7 +1745,6 @@
         </w:rPr>
         <w:t>8</w:t>
       </w:r>
-      <w:proofErr w:type="spellStart"/>
       <w:r>
         <w:rPr>
           <w:color w:val="000000"/>
@@ -1861,7 +1752,6 @@
         </w:rPr>
         <w:t>th</w:t>
       </w:r>
-      <w:proofErr w:type="spellEnd"/>
       <w:r>
         <w:rPr>
           <w:color w:val="000000"/>
@@ -1928,11 +1818,19 @@
           <w:color w:val="000000"/>
         </w:rPr>
       </w:pPr>
-      <w:r>
-        <w:rPr>
-          <w:color w:val="000000"/>
-        </w:rPr>
-        <w:t>Date : 21/12/2022</w:t>
+      <w:proofErr w:type="gramStart"/>
+      <w:r>
+        <w:rPr>
+          <w:color w:val="000000"/>
+        </w:rPr>
+        <w:t>Date :</w:t>
+      </w:r>
+      <w:proofErr w:type="gramEnd"/>
+      <w:r>
+        <w:rPr>
+          <w:color w:val="000000"/>
+        </w:rPr>
+        <w:t xml:space="preserve"> 21/12/2022</w:t>
       </w:r>
       <w:r>
         <w:rPr>
@@ -2032,12 +1930,14 @@
           <w:lang w:val="en-US"/>
         </w:rPr>
       </w:pPr>
+      <w:proofErr w:type="gramStart"/>
       <w:r>
         <w:rPr>
           <w:color w:val="000000"/>
         </w:rPr>
         <w:t>Place :</w:t>
       </w:r>
+      <w:proofErr w:type="gramEnd"/>
       <w:r>
         <w:rPr>
           <w:color w:val="000000"/>
@@ -2144,6 +2044,7 @@
                 <w:lang w:val="en-US"/>
               </w:rPr>
             </w:pPr>
+            <w:proofErr w:type="gramStart"/>
             <w:r>
               <w:rPr>
                 <w:b/>
@@ -2151,7 +2052,17 @@
                 <w:color w:val="000000"/>
                 <w:lang w:val="en-US"/>
               </w:rPr>
-              <w:t>M.Sc.(I.T.) 7</w:t>
+              <w:t>M.Sc.(</w:t>
+            </w:r>
+            <w:proofErr w:type="gramEnd"/>
+            <w:r>
+              <w:rPr>
+                <w:b/>
+                <w:bCs/>
+                <w:color w:val="000000"/>
+                <w:lang w:val="en-US"/>
+              </w:rPr>
+              <w:t>I.T.) 7</w:t>
             </w:r>
             <w:r>
               <w:rPr>
@@ -2211,18 +2122,8 @@
                 <w:bCs/>
                 <w:color w:val="000000"/>
               </w:rPr>
-              <w:t xml:space="preserve">Veer </w:t>
-            </w:r>
-            <w:proofErr w:type="spellStart"/>
-            <w:r>
-              <w:rPr>
-                <w:b/>
-                <w:bCs/>
-                <w:color w:val="000000"/>
-              </w:rPr>
-              <w:t>Narmad</w:t>
-            </w:r>
-            <w:proofErr w:type="spellEnd"/>
+              <w:t>Veer Narmad</w:t>
+            </w:r>
             <w:r>
               <w:rPr>
                 <w:color w:val="000000"/>
@@ -2300,18 +2201,8 @@
                 <w:bCs/>
                 <w:color w:val="000000"/>
               </w:rPr>
-              <w:t xml:space="preserve">Veer </w:t>
-            </w:r>
-            <w:proofErr w:type="spellStart"/>
-            <w:r>
-              <w:rPr>
-                <w:b/>
-                <w:bCs/>
-                <w:color w:val="000000"/>
-              </w:rPr>
-              <w:t>Narmad</w:t>
-            </w:r>
-            <w:proofErr w:type="spellEnd"/>
+              <w:t>Veer Narmad</w:t>
+            </w:r>
             <w:r>
               <w:rPr>
                 <w:color w:val="000000"/>
@@ -5509,34 +5400,27 @@
           <w:sz w:val="32"/>
           <w:szCs w:val="32"/>
         </w:rPr>
-        <w:t>Project</w:t>
-      </w:r>
-      <w:r>
-        <w:rPr>
-          <w:b/>
-          <w:bCs/>
-          <w:sz w:val="32"/>
-          <w:szCs w:val="32"/>
-        </w:rPr>
-        <w:t xml:space="preserve"> Profile</w:t>
-      </w:r>
-      <w:r>
-        <w:rPr>
-          <w:b/>
-          <w:bCs/>
-          <w:sz w:val="32"/>
-          <w:szCs w:val="32"/>
-        </w:rPr>
-        <w:t xml:space="preserve"> (Tour Booking System)</w:t>
-      </w:r>
-      <w:r>
-        <w:rPr>
-          <w:b/>
-          <w:bCs/>
-          <w:sz w:val="32"/>
-          <w:szCs w:val="32"/>
-        </w:rPr>
-        <w:t xml:space="preserve"> :- </w:t>
+        <w:t>Project Profile (Tour Booking System</w:t>
+      </w:r>
+      <w:proofErr w:type="gramStart"/>
+      <w:r>
+        <w:rPr>
+          <w:b/>
+          <w:bCs/>
+          <w:sz w:val="32"/>
+          <w:szCs w:val="32"/>
+        </w:rPr>
+        <w:t>) :</w:t>
+      </w:r>
+      <w:proofErr w:type="gramEnd"/>
+      <w:r>
+        <w:rPr>
+          <w:b/>
+          <w:bCs/>
+          <w:sz w:val="32"/>
+          <w:szCs w:val="32"/>
+        </w:rPr>
+        <w:t xml:space="preserve">- </w:t>
       </w:r>
     </w:p>
     <w:p>
@@ -5595,14 +5479,46 @@
           <w:sz w:val="32"/>
           <w:szCs w:val="32"/>
         </w:rPr>
-        <w:t>We Offer Some good places in affordable range for the middle class people</w:t>
-      </w:r>
-      <w:r>
-        <w:rPr>
-          <w:sz w:val="32"/>
-          <w:szCs w:val="32"/>
-        </w:rPr>
-        <w:t>. So people can visit our application and search for the tours they want to visit and can book the tour whichever they like.</w:t>
+        <w:t xml:space="preserve">We Offer Some good places in affordable range for the </w:t>
+      </w:r>
+      <w:proofErr w:type="gramStart"/>
+      <w:r>
+        <w:rPr>
+          <w:sz w:val="32"/>
+          <w:szCs w:val="32"/>
+        </w:rPr>
+        <w:t>middle class</w:t>
+      </w:r>
+      <w:proofErr w:type="gramEnd"/>
+      <w:r>
+        <w:rPr>
+          <w:sz w:val="32"/>
+          <w:szCs w:val="32"/>
+        </w:rPr>
+        <w:t xml:space="preserve"> people</w:t>
+      </w:r>
+      <w:r>
+        <w:rPr>
+          <w:sz w:val="32"/>
+          <w:szCs w:val="32"/>
+        </w:rPr>
+        <w:t xml:space="preserve">. </w:t>
+      </w:r>
+      <w:proofErr w:type="gramStart"/>
+      <w:r>
+        <w:rPr>
+          <w:sz w:val="32"/>
+          <w:szCs w:val="32"/>
+        </w:rPr>
+        <w:t>So</w:t>
+      </w:r>
+      <w:proofErr w:type="gramEnd"/>
+      <w:r>
+        <w:rPr>
+          <w:sz w:val="32"/>
+          <w:szCs w:val="32"/>
+        </w:rPr>
+        <w:t xml:space="preserve"> people can visit our application and search for the tours they want to visit and can book the tour whichever they like.</w:t>
       </w:r>
     </w:p>
     <w:p>
@@ -5645,7 +5561,27 @@
           <w:sz w:val="32"/>
           <w:szCs w:val="32"/>
         </w:rPr>
-        <w:t>Customer Profile :-</w:t>
+        <w:t xml:space="preserve">Customer </w:t>
+      </w:r>
+      <w:proofErr w:type="gramStart"/>
+      <w:r>
+        <w:rPr>
+          <w:b/>
+          <w:bCs/>
+          <w:sz w:val="32"/>
+          <w:szCs w:val="32"/>
+        </w:rPr>
+        <w:t>Profile :</w:t>
+      </w:r>
+      <w:proofErr w:type="gramEnd"/>
+      <w:r>
+        <w:rPr>
+          <w:b/>
+          <w:bCs/>
+          <w:sz w:val="32"/>
+          <w:szCs w:val="32"/>
+        </w:rPr>
+        <w:t>-</w:t>
       </w:r>
     </w:p>
     <w:p>
@@ -5664,21 +5600,12 @@
           <w:szCs w:val="32"/>
         </w:rPr>
       </w:pPr>
-      <w:proofErr w:type="spellStart"/>
-      <w:r>
-        <w:rPr>
-          <w:sz w:val="32"/>
-          <w:szCs w:val="32"/>
-        </w:rPr>
-        <w:t>Cutomer</w:t>
-      </w:r>
-      <w:proofErr w:type="spellEnd"/>
-      <w:r>
-        <w:rPr>
-          <w:sz w:val="32"/>
-          <w:szCs w:val="32"/>
-        </w:rPr>
-        <w:t xml:space="preserve"> Profile contains what kind of customers can use the application and what they can achieve from the application.</w:t>
+      <w:r>
+        <w:rPr>
+          <w:sz w:val="32"/>
+          <w:szCs w:val="32"/>
+        </w:rPr>
+        <w:t>Cutomer Profile contains what kind of customers can use the application and what they can achieve from the application.</w:t>
       </w:r>
     </w:p>
     <w:p>
@@ -5784,7 +5711,27 @@
           <w:sz w:val="32"/>
           <w:szCs w:val="32"/>
         </w:rPr>
-        <w:t>2.1) Scope :-</w:t>
+        <w:t xml:space="preserve">2.1) </w:t>
+      </w:r>
+      <w:proofErr w:type="gramStart"/>
+      <w:r>
+        <w:rPr>
+          <w:b/>
+          <w:bCs/>
+          <w:sz w:val="32"/>
+          <w:szCs w:val="32"/>
+        </w:rPr>
+        <w:t>Scope :</w:t>
+      </w:r>
+      <w:proofErr w:type="gramEnd"/>
+      <w:r>
+        <w:rPr>
+          <w:b/>
+          <w:bCs/>
+          <w:sz w:val="32"/>
+          <w:szCs w:val="32"/>
+        </w:rPr>
+        <w:t>-</w:t>
       </w:r>
     </w:p>
     <w:p>
@@ -5809,23 +5756,7 @@
           <w:sz w:val="32"/>
           <w:szCs w:val="32"/>
         </w:rPr>
-        <w:t xml:space="preserve">Tour Booking System is the </w:t>
-      </w:r>
-      <w:proofErr w:type="spellStart"/>
-      <w:r>
-        <w:rPr>
-          <w:sz w:val="32"/>
-          <w:szCs w:val="32"/>
-        </w:rPr>
-        <w:t>playform</w:t>
-      </w:r>
-      <w:proofErr w:type="spellEnd"/>
-      <w:r>
-        <w:rPr>
-          <w:sz w:val="32"/>
-          <w:szCs w:val="32"/>
-        </w:rPr>
-        <w:t xml:space="preserve"> for booking different tours which are available in our travels</w:t>
+        <w:t>Tour Booking System is the playform for booking different tours which are available in our travels</w:t>
       </w:r>
       <w:r>
         <w:rPr>
@@ -5873,7 +5804,27 @@
           <w:sz w:val="32"/>
           <w:szCs w:val="32"/>
         </w:rPr>
-        <w:t>2.2) Objectives :-</w:t>
+        <w:t xml:space="preserve">2.2) </w:t>
+      </w:r>
+      <w:proofErr w:type="gramStart"/>
+      <w:r>
+        <w:rPr>
+          <w:b/>
+          <w:bCs/>
+          <w:sz w:val="32"/>
+          <w:szCs w:val="32"/>
+        </w:rPr>
+        <w:t>Objectives :</w:t>
+      </w:r>
+      <w:proofErr w:type="gramEnd"/>
+      <w:r>
+        <w:rPr>
+          <w:b/>
+          <w:bCs/>
+          <w:sz w:val="32"/>
+          <w:szCs w:val="32"/>
+        </w:rPr>
+        <w:t>-</w:t>
       </w:r>
     </w:p>
     <w:p>
@@ -5897,23 +5848,7 @@
           <w:sz w:val="32"/>
           <w:szCs w:val="32"/>
         </w:rPr>
-        <w:t xml:space="preserve">Anyone from anywhere can </w:t>
-      </w:r>
-      <w:proofErr w:type="spellStart"/>
-      <w:r>
-        <w:rPr>
-          <w:sz w:val="32"/>
-          <w:szCs w:val="32"/>
-        </w:rPr>
-        <w:t>signup</w:t>
-      </w:r>
-      <w:proofErr w:type="spellEnd"/>
-      <w:r>
-        <w:rPr>
-          <w:sz w:val="32"/>
-          <w:szCs w:val="32"/>
-        </w:rPr>
-        <w:t xml:space="preserve"> and use the application to</w:t>
+        <w:t>Anyone from anywhere can signup and use the application to</w:t>
       </w:r>
       <w:r>
         <w:rPr>
@@ -5956,7 +5891,27 @@
           <w:sz w:val="32"/>
           <w:szCs w:val="32"/>
         </w:rPr>
-        <w:t xml:space="preserve">2.3) Constraints :- </w:t>
+        <w:t xml:space="preserve">2.3) </w:t>
+      </w:r>
+      <w:proofErr w:type="gramStart"/>
+      <w:r>
+        <w:rPr>
+          <w:b/>
+          <w:bCs/>
+          <w:sz w:val="32"/>
+          <w:szCs w:val="32"/>
+        </w:rPr>
+        <w:t>Constraints :</w:t>
+      </w:r>
+      <w:proofErr w:type="gramEnd"/>
+      <w:r>
+        <w:rPr>
+          <w:b/>
+          <w:bCs/>
+          <w:sz w:val="32"/>
+          <w:szCs w:val="32"/>
+        </w:rPr>
+        <w:t xml:space="preserve">- </w:t>
       </w:r>
     </w:p>
     <w:p>
@@ -5992,7 +5947,27 @@
           <w:sz w:val="32"/>
           <w:szCs w:val="32"/>
         </w:rPr>
-        <w:t>2.3.1) H/W Constraints :-</w:t>
+        <w:t xml:space="preserve">2.3.1) H/W </w:t>
+      </w:r>
+      <w:proofErr w:type="gramStart"/>
+      <w:r>
+        <w:rPr>
+          <w:b/>
+          <w:bCs/>
+          <w:sz w:val="32"/>
+          <w:szCs w:val="32"/>
+        </w:rPr>
+        <w:t>Constraints :</w:t>
+      </w:r>
+      <w:proofErr w:type="gramEnd"/>
+      <w:r>
+        <w:rPr>
+          <w:b/>
+          <w:bCs/>
+          <w:sz w:val="32"/>
+          <w:szCs w:val="32"/>
+        </w:rPr>
+        <w:t>-</w:t>
       </w:r>
     </w:p>
     <w:p>
@@ -6009,23 +5984,7 @@
           <w:sz w:val="32"/>
           <w:szCs w:val="32"/>
         </w:rPr>
-        <w:t xml:space="preserve">This application may not work in the old </w:t>
-      </w:r>
-      <w:proofErr w:type="spellStart"/>
-      <w:r>
-        <w:rPr>
-          <w:sz w:val="32"/>
-          <w:szCs w:val="32"/>
-        </w:rPr>
-        <w:t>hardwares</w:t>
-      </w:r>
-      <w:proofErr w:type="spellEnd"/>
-      <w:r>
-        <w:rPr>
-          <w:sz w:val="32"/>
-          <w:szCs w:val="32"/>
-        </w:rPr>
-        <w:t xml:space="preserve"> which                   are outdated.</w:t>
+        <w:t>This application may not work in the old hardwares which                   are outdated.</w:t>
       </w:r>
     </w:p>
     <w:p>
@@ -6061,7 +6020,27 @@
           <w:sz w:val="32"/>
           <w:szCs w:val="32"/>
         </w:rPr>
-        <w:t>2.3.2) S/W Constraints :-</w:t>
+        <w:t xml:space="preserve">2.3.2) S/W </w:t>
+      </w:r>
+      <w:proofErr w:type="gramStart"/>
+      <w:r>
+        <w:rPr>
+          <w:b/>
+          <w:bCs/>
+          <w:sz w:val="32"/>
+          <w:szCs w:val="32"/>
+        </w:rPr>
+        <w:t>Constraints :</w:t>
+      </w:r>
+      <w:proofErr w:type="gramEnd"/>
+      <w:r>
+        <w:rPr>
+          <w:b/>
+          <w:bCs/>
+          <w:sz w:val="32"/>
+          <w:szCs w:val="32"/>
+        </w:rPr>
+        <w:t>-</w:t>
       </w:r>
     </w:p>
     <w:p>
@@ -6133,7 +6112,27 @@
           <w:sz w:val="32"/>
           <w:szCs w:val="32"/>
         </w:rPr>
-        <w:t>2.4) Advantages :-</w:t>
+        <w:t xml:space="preserve">2.4) </w:t>
+      </w:r>
+      <w:proofErr w:type="gramStart"/>
+      <w:r>
+        <w:rPr>
+          <w:b/>
+          <w:bCs/>
+          <w:sz w:val="32"/>
+          <w:szCs w:val="32"/>
+        </w:rPr>
+        <w:t>Advantages :</w:t>
+      </w:r>
+      <w:proofErr w:type="gramEnd"/>
+      <w:r>
+        <w:rPr>
+          <w:b/>
+          <w:bCs/>
+          <w:sz w:val="32"/>
+          <w:szCs w:val="32"/>
+        </w:rPr>
+        <w:t>-</w:t>
       </w:r>
     </w:p>
     <w:p>
@@ -6296,7 +6295,27 @@
           <w:szCs w:val="32"/>
         </w:rPr>
         <w:lastRenderedPageBreak/>
-        <w:t>2.5) Limitations :-</w:t>
+        <w:t xml:space="preserve">2.5) </w:t>
+      </w:r>
+      <w:proofErr w:type="gramStart"/>
+      <w:r>
+        <w:rPr>
+          <w:b/>
+          <w:bCs/>
+          <w:sz w:val="32"/>
+          <w:szCs w:val="32"/>
+        </w:rPr>
+        <w:t>Limitations :</w:t>
+      </w:r>
+      <w:proofErr w:type="gramEnd"/>
+      <w:r>
+        <w:rPr>
+          <w:b/>
+          <w:bCs/>
+          <w:sz w:val="32"/>
+          <w:szCs w:val="32"/>
+        </w:rPr>
+        <w:t>-</w:t>
       </w:r>
     </w:p>
     <w:p>
@@ -6662,7 +6681,27 @@
           <w:sz w:val="32"/>
           <w:szCs w:val="32"/>
         </w:rPr>
-        <w:t>3.1) Hardware and Software Requirements :-</w:t>
+        <w:t xml:space="preserve">3.1) Hardware and Software </w:t>
+      </w:r>
+      <w:proofErr w:type="gramStart"/>
+      <w:r>
+        <w:rPr>
+          <w:b/>
+          <w:bCs/>
+          <w:sz w:val="32"/>
+          <w:szCs w:val="32"/>
+        </w:rPr>
+        <w:t>Requirements :</w:t>
+      </w:r>
+      <w:proofErr w:type="gramEnd"/>
+      <w:r>
+        <w:rPr>
+          <w:b/>
+          <w:bCs/>
+          <w:sz w:val="32"/>
+          <w:szCs w:val="32"/>
+        </w:rPr>
+        <w:t>-</w:t>
       </w:r>
     </w:p>
     <w:p>
@@ -6690,7 +6729,23 @@
           <w:sz w:val="32"/>
           <w:szCs w:val="32"/>
         </w:rPr>
-        <w:t>Hardware Requirements :-</w:t>
+        <w:t xml:space="preserve">Hardware </w:t>
+      </w:r>
+      <w:proofErr w:type="gramStart"/>
+      <w:r>
+        <w:rPr>
+          <w:sz w:val="32"/>
+          <w:szCs w:val="32"/>
+        </w:rPr>
+        <w:t>Requirements :</w:t>
+      </w:r>
+      <w:proofErr w:type="gramEnd"/>
+      <w:r>
+        <w:rPr>
+          <w:sz w:val="32"/>
+          <w:szCs w:val="32"/>
+        </w:rPr>
+        <w:t>-</w:t>
       </w:r>
     </w:p>
     <w:p>
@@ -6714,12 +6769,21 @@
           <w:szCs w:val="32"/>
         </w:rPr>
       </w:pPr>
-      <w:r>
-        <w:rPr>
-          <w:sz w:val="32"/>
-          <w:szCs w:val="32"/>
-        </w:rPr>
-        <w:t>Processor : Intel Core 2 Duo Onwards</w:t>
+      <w:proofErr w:type="gramStart"/>
+      <w:r>
+        <w:rPr>
+          <w:sz w:val="32"/>
+          <w:szCs w:val="32"/>
+        </w:rPr>
+        <w:t>Processor :</w:t>
+      </w:r>
+      <w:proofErr w:type="gramEnd"/>
+      <w:r>
+        <w:rPr>
+          <w:sz w:val="32"/>
+          <w:szCs w:val="32"/>
+        </w:rPr>
+        <w:t xml:space="preserve"> Intel Core 2 Duo Onwards</w:t>
       </w:r>
     </w:p>
     <w:p>
@@ -6734,12 +6798,21 @@
           <w:szCs w:val="32"/>
         </w:rPr>
       </w:pPr>
-      <w:r>
-        <w:rPr>
-          <w:sz w:val="32"/>
-          <w:szCs w:val="32"/>
-        </w:rPr>
-        <w:t>RAM : 512 MB Onwards</w:t>
+      <w:proofErr w:type="gramStart"/>
+      <w:r>
+        <w:rPr>
+          <w:sz w:val="32"/>
+          <w:szCs w:val="32"/>
+        </w:rPr>
+        <w:t>RAM :</w:t>
+      </w:r>
+      <w:proofErr w:type="gramEnd"/>
+      <w:r>
+        <w:rPr>
+          <w:sz w:val="32"/>
+          <w:szCs w:val="32"/>
+        </w:rPr>
+        <w:t xml:space="preserve"> 512 MB Onwards</w:t>
       </w:r>
     </w:p>
     <w:p>
@@ -6759,7 +6832,23 @@
           <w:sz w:val="32"/>
           <w:szCs w:val="32"/>
         </w:rPr>
-        <w:t>Hard Disk : Minimum 20GB</w:t>
+        <w:t xml:space="preserve">Hard </w:t>
+      </w:r>
+      <w:proofErr w:type="gramStart"/>
+      <w:r>
+        <w:rPr>
+          <w:sz w:val="32"/>
+          <w:szCs w:val="32"/>
+        </w:rPr>
+        <w:t>Disk :</w:t>
+      </w:r>
+      <w:proofErr w:type="gramEnd"/>
+      <w:r>
+        <w:rPr>
+          <w:sz w:val="32"/>
+          <w:szCs w:val="32"/>
+        </w:rPr>
+        <w:t xml:space="preserve"> Minimum 20GB</w:t>
       </w:r>
     </w:p>
     <w:p>
@@ -6789,7 +6878,23 @@
           <w:sz w:val="32"/>
           <w:szCs w:val="32"/>
         </w:rPr>
-        <w:t>Software Requirements :-</w:t>
+        <w:t xml:space="preserve">Software </w:t>
+      </w:r>
+      <w:proofErr w:type="gramStart"/>
+      <w:r>
+        <w:rPr>
+          <w:sz w:val="32"/>
+          <w:szCs w:val="32"/>
+        </w:rPr>
+        <w:t>Requirements :</w:t>
+      </w:r>
+      <w:proofErr w:type="gramEnd"/>
+      <w:r>
+        <w:rPr>
+          <w:sz w:val="32"/>
+          <w:szCs w:val="32"/>
+        </w:rPr>
+        <w:t>-</w:t>
       </w:r>
     </w:p>
     <w:p>
@@ -6847,7 +6952,23 @@
           <w:sz w:val="32"/>
           <w:szCs w:val="32"/>
         </w:rPr>
-        <w:t>Web Browser : Any Web browser such as Google Chrome, Firefox or Microsoft Edge</w:t>
+        <w:t xml:space="preserve">Web </w:t>
+      </w:r>
+      <w:proofErr w:type="gramStart"/>
+      <w:r>
+        <w:rPr>
+          <w:sz w:val="32"/>
+          <w:szCs w:val="32"/>
+        </w:rPr>
+        <w:t>Browser :</w:t>
+      </w:r>
+      <w:proofErr w:type="gramEnd"/>
+      <w:r>
+        <w:rPr>
+          <w:sz w:val="32"/>
+          <w:szCs w:val="32"/>
+        </w:rPr>
+        <w:t xml:space="preserve"> Any Web browser such as Google Chrome, Firefox or Microsoft Edge</w:t>
       </w:r>
     </w:p>
     <w:p>
@@ -6884,7 +7005,27 @@
           <w:sz w:val="32"/>
           <w:szCs w:val="32"/>
         </w:rPr>
-        <w:t>3.2) Development Description :-</w:t>
+        <w:t xml:space="preserve">3.2) Development </w:t>
+      </w:r>
+      <w:proofErr w:type="gramStart"/>
+      <w:r>
+        <w:rPr>
+          <w:b/>
+          <w:bCs/>
+          <w:sz w:val="32"/>
+          <w:szCs w:val="32"/>
+        </w:rPr>
+        <w:t>Description :</w:t>
+      </w:r>
+      <w:proofErr w:type="gramEnd"/>
+      <w:r>
+        <w:rPr>
+          <w:b/>
+          <w:bCs/>
+          <w:sz w:val="32"/>
+          <w:szCs w:val="32"/>
+        </w:rPr>
+        <w:t>-</w:t>
       </w:r>
     </w:p>
     <w:p>
@@ -6912,7 +7053,23 @@
           <w:sz w:val="32"/>
           <w:szCs w:val="32"/>
         </w:rPr>
-        <w:t>Back-End Technologies :-</w:t>
+        <w:t xml:space="preserve">Back-End </w:t>
+      </w:r>
+      <w:proofErr w:type="gramStart"/>
+      <w:r>
+        <w:rPr>
+          <w:sz w:val="32"/>
+          <w:szCs w:val="32"/>
+        </w:rPr>
+        <w:t>Technologies :</w:t>
+      </w:r>
+      <w:proofErr w:type="gramEnd"/>
+      <w:r>
+        <w:rPr>
+          <w:sz w:val="32"/>
+          <w:szCs w:val="32"/>
+        </w:rPr>
+        <w:t>-</w:t>
       </w:r>
     </w:p>
     <w:p>
@@ -6954,7 +7111,6 @@
           <w:szCs w:val="32"/>
         </w:rPr>
       </w:pPr>
-      <w:proofErr w:type="spellStart"/>
       <w:r>
         <w:rPr>
           <w:sz w:val="32"/>
@@ -6962,7 +7118,6 @@
         </w:rPr>
         <w:t>MySql</w:t>
       </w:r>
-      <w:proofErr w:type="spellEnd"/>
     </w:p>
     <w:p>
       <w:pPr>
@@ -7026,7 +7181,23 @@
           <w:sz w:val="32"/>
           <w:szCs w:val="32"/>
         </w:rPr>
-        <w:t>Frontend Technologies :-</w:t>
+        <w:t xml:space="preserve">Frontend </w:t>
+      </w:r>
+      <w:proofErr w:type="gramStart"/>
+      <w:r>
+        <w:rPr>
+          <w:sz w:val="32"/>
+          <w:szCs w:val="32"/>
+        </w:rPr>
+        <w:t>Technologies :</w:t>
+      </w:r>
+      <w:proofErr w:type="gramEnd"/>
+      <w:r>
+        <w:rPr>
+          <w:sz w:val="32"/>
+          <w:szCs w:val="32"/>
+        </w:rPr>
+        <w:t>-</w:t>
       </w:r>
     </w:p>
     <w:p>
@@ -7081,7 +7252,6 @@
           <w:szCs w:val="32"/>
         </w:rPr>
       </w:pPr>
-      <w:proofErr w:type="spellStart"/>
       <w:r>
         <w:rPr>
           <w:sz w:val="32"/>
@@ -7089,7 +7259,6 @@
         </w:rPr>
         <w:t>Primefaces</w:t>
       </w:r>
-      <w:proofErr w:type="spellEnd"/>
       <w:r>
         <w:rPr>
           <w:sz w:val="32"/>
@@ -7185,12 +7354,21 @@
           <w:szCs w:val="32"/>
         </w:rPr>
       </w:pPr>
-      <w:r>
-        <w:rPr>
-          <w:sz w:val="32"/>
-          <w:szCs w:val="32"/>
-        </w:rPr>
-        <w:t>Deployment :-</w:t>
+      <w:proofErr w:type="gramStart"/>
+      <w:r>
+        <w:rPr>
+          <w:sz w:val="32"/>
+          <w:szCs w:val="32"/>
+        </w:rPr>
+        <w:t>Deployment :</w:t>
+      </w:r>
+      <w:proofErr w:type="gramEnd"/>
+      <w:r>
+        <w:rPr>
+          <w:sz w:val="32"/>
+          <w:szCs w:val="32"/>
+        </w:rPr>
+        <w:t>-</w:t>
       </w:r>
     </w:p>
     <w:p>
@@ -7231,17 +7409,8 @@
           <w:sz w:val="32"/>
           <w:szCs w:val="32"/>
         </w:rPr>
-        <w:t xml:space="preserve">Project </w:t>
-      </w:r>
-      <w:proofErr w:type="spellStart"/>
-      <w:r>
-        <w:rPr>
-          <w:sz w:val="32"/>
-          <w:szCs w:val="32"/>
-        </w:rPr>
-        <w:t>Managerment</w:t>
-      </w:r>
-      <w:proofErr w:type="spellEnd"/>
+        <w:t>Project Managerment</w:t>
+      </w:r>
       <w:r>
         <w:rPr>
           <w:sz w:val="32"/>
@@ -7283,7 +7452,23 @@
           <w:sz w:val="32"/>
           <w:szCs w:val="32"/>
         </w:rPr>
-        <w:t>IDEs And Code Editors :-</w:t>
+        <w:t xml:space="preserve">IDEs And Code </w:t>
+      </w:r>
+      <w:proofErr w:type="gramStart"/>
+      <w:r>
+        <w:rPr>
+          <w:sz w:val="32"/>
+          <w:szCs w:val="32"/>
+        </w:rPr>
+        <w:t>Editors :</w:t>
+      </w:r>
+      <w:proofErr w:type="gramEnd"/>
+      <w:r>
+        <w:rPr>
+          <w:sz w:val="32"/>
+          <w:szCs w:val="32"/>
+        </w:rPr>
+        <w:t>-</w:t>
       </w:r>
     </w:p>
     <w:p>
@@ -7298,21 +7483,12 @@
           <w:szCs w:val="32"/>
         </w:rPr>
       </w:pPr>
-      <w:proofErr w:type="spellStart"/>
-      <w:r>
-        <w:rPr>
-          <w:sz w:val="32"/>
-          <w:szCs w:val="32"/>
-        </w:rPr>
-        <w:t>Netbeans</w:t>
-      </w:r>
-      <w:proofErr w:type="spellEnd"/>
-      <w:r>
-        <w:rPr>
-          <w:sz w:val="32"/>
-          <w:szCs w:val="32"/>
-        </w:rPr>
-        <w:t xml:space="preserve"> 15</w:t>
+      <w:r>
+        <w:rPr>
+          <w:sz w:val="32"/>
+          <w:szCs w:val="32"/>
+        </w:rPr>
+        <w:t>Netbeans 15</w:t>
       </w:r>
     </w:p>
     <w:p>
@@ -7618,7 +7794,27 @@
           <w:sz w:val="32"/>
           <w:szCs w:val="32"/>
         </w:rPr>
-        <w:t>4.1) Feasibility Study :-</w:t>
+        <w:t xml:space="preserve">4.1) Feasibility </w:t>
+      </w:r>
+      <w:proofErr w:type="gramStart"/>
+      <w:r>
+        <w:rPr>
+          <w:b/>
+          <w:bCs/>
+          <w:sz w:val="32"/>
+          <w:szCs w:val="32"/>
+        </w:rPr>
+        <w:t>Study :</w:t>
+      </w:r>
+      <w:proofErr w:type="gramEnd"/>
+      <w:r>
+        <w:rPr>
+          <w:b/>
+          <w:bCs/>
+          <w:sz w:val="32"/>
+          <w:szCs w:val="32"/>
+        </w:rPr>
+        <w:t>-</w:t>
       </w:r>
     </w:p>
     <w:p>
@@ -7673,7 +7869,27 @@
           <w:szCs w:val="32"/>
           <w:lang w:eastAsia="en-GB"/>
         </w:rPr>
-        <w:t xml:space="preserve">The feasibility of our project has been judged on the basis of time, technology, resources available, behavioural feasibility &amp; cost of development. </w:t>
+        <w:t xml:space="preserve">The feasibility of our project has been judged </w:t>
+      </w:r>
+      <w:proofErr w:type="gramStart"/>
+      <w:r>
+        <w:rPr>
+          <w:rFonts w:cstheme="minorHAnsi"/>
+          <w:sz w:val="32"/>
+          <w:szCs w:val="32"/>
+          <w:lang w:eastAsia="en-GB"/>
+        </w:rPr>
+        <w:t>on the basis of</w:t>
+      </w:r>
+      <w:proofErr w:type="gramEnd"/>
+      <w:r>
+        <w:rPr>
+          <w:rFonts w:cstheme="minorHAnsi"/>
+          <w:sz w:val="32"/>
+          <w:szCs w:val="32"/>
+          <w:lang w:eastAsia="en-GB"/>
+        </w:rPr>
+        <w:t xml:space="preserve"> time, technology, resources available, behavioural feasibility &amp; cost of development. </w:t>
       </w:r>
     </w:p>
     <w:p>
@@ -7698,7 +7914,31 @@
           <w:szCs w:val="32"/>
           <w:lang w:eastAsia="en-GB"/>
         </w:rPr>
-        <w:t>4.2) Software Engineering Model :-</w:t>
+        <w:t xml:space="preserve">4.2) Software Engineering </w:t>
+      </w:r>
+      <w:proofErr w:type="gramStart"/>
+      <w:r>
+        <w:rPr>
+          <w:rFonts w:cstheme="minorHAnsi"/>
+          <w:b/>
+          <w:bCs/>
+          <w:sz w:val="32"/>
+          <w:szCs w:val="32"/>
+          <w:lang w:eastAsia="en-GB"/>
+        </w:rPr>
+        <w:t>Model :</w:t>
+      </w:r>
+      <w:proofErr w:type="gramEnd"/>
+      <w:r>
+        <w:rPr>
+          <w:rFonts w:cstheme="minorHAnsi"/>
+          <w:b/>
+          <w:bCs/>
+          <w:sz w:val="32"/>
+          <w:szCs w:val="32"/>
+          <w:lang w:eastAsia="en-GB"/>
+        </w:rPr>
+        <w:t>-</w:t>
       </w:r>
     </w:p>
     <w:p>
@@ -7724,7 +7964,27 @@
           <w:szCs w:val="32"/>
           <w:lang w:eastAsia="en-GB"/>
         </w:rPr>
-        <w:t>This Software is developed using Agile Feature-Driven Development(FDD), The main motive of Feature-Driven Development is to provide timely updated and working software to the client. In FDD, reporting and progress tracking is necessary at all levels.</w:t>
+        <w:t xml:space="preserve">This Software is developed using Agile Feature-Driven </w:t>
+      </w:r>
+      <w:proofErr w:type="gramStart"/>
+      <w:r>
+        <w:rPr>
+          <w:rFonts w:cstheme="minorHAnsi"/>
+          <w:sz w:val="32"/>
+          <w:szCs w:val="32"/>
+          <w:lang w:eastAsia="en-GB"/>
+        </w:rPr>
+        <w:t>Development(</w:t>
+      </w:r>
+      <w:proofErr w:type="gramEnd"/>
+      <w:r>
+        <w:rPr>
+          <w:rFonts w:cstheme="minorHAnsi"/>
+          <w:sz w:val="32"/>
+          <w:szCs w:val="32"/>
+          <w:lang w:eastAsia="en-GB"/>
+        </w:rPr>
+        <w:t>FDD), The main motive of Feature-Driven Development is to provide timely updated and working software to the client. In FDD, reporting and progress tracking is necessary at all levels.</w:t>
       </w:r>
     </w:p>
     <w:p>
@@ -7824,7 +8084,27 @@
           <w:sz w:val="32"/>
           <w:szCs w:val="32"/>
         </w:rPr>
-        <w:t>4.3) Risk Analysis :-</w:t>
+        <w:t xml:space="preserve">4.3) Risk </w:t>
+      </w:r>
+      <w:proofErr w:type="gramStart"/>
+      <w:r>
+        <w:rPr>
+          <w:b/>
+          <w:bCs/>
+          <w:sz w:val="32"/>
+          <w:szCs w:val="32"/>
+        </w:rPr>
+        <w:t>Analysis :</w:t>
+      </w:r>
+      <w:proofErr w:type="gramEnd"/>
+      <w:r>
+        <w:rPr>
+          <w:b/>
+          <w:bCs/>
+          <w:sz w:val="32"/>
+          <w:szCs w:val="32"/>
+        </w:rPr>
+        <w:t>-</w:t>
       </w:r>
     </w:p>
     <w:p>
@@ -7918,7 +8198,27 @@
           <w:szCs w:val="32"/>
         </w:rPr>
         <w:lastRenderedPageBreak/>
-        <w:t>4.4) Project Schedule :-</w:t>
+        <w:t xml:space="preserve">4.4) Project </w:t>
+      </w:r>
+      <w:proofErr w:type="gramStart"/>
+      <w:r>
+        <w:rPr>
+          <w:b/>
+          <w:bCs/>
+          <w:sz w:val="32"/>
+          <w:szCs w:val="32"/>
+        </w:rPr>
+        <w:t>Schedule :</w:t>
+      </w:r>
+      <w:proofErr w:type="gramEnd"/>
+      <w:r>
+        <w:rPr>
+          <w:b/>
+          <w:bCs/>
+          <w:sz w:val="32"/>
+          <w:szCs w:val="32"/>
+        </w:rPr>
+        <w:t>-</w:t>
       </w:r>
     </w:p>
     <w:p>
@@ -7977,7 +8277,27 @@
           <w:sz w:val="32"/>
           <w:szCs w:val="32"/>
         </w:rPr>
-        <w:t>4.4.1) Task Dependency :-</w:t>
+        <w:t xml:space="preserve">4.4.1) Task </w:t>
+      </w:r>
+      <w:proofErr w:type="gramStart"/>
+      <w:r>
+        <w:rPr>
+          <w:b/>
+          <w:bCs/>
+          <w:sz w:val="32"/>
+          <w:szCs w:val="32"/>
+        </w:rPr>
+        <w:t>Dependency :</w:t>
+      </w:r>
+      <w:proofErr w:type="gramEnd"/>
+      <w:r>
+        <w:rPr>
+          <w:b/>
+          <w:bCs/>
+          <w:sz w:val="32"/>
+          <w:szCs w:val="32"/>
+        </w:rPr>
+        <w:t>-</w:t>
       </w:r>
     </w:p>
     <w:p>
@@ -8070,7 +8390,27 @@
           <w:sz w:val="32"/>
           <w:szCs w:val="32"/>
         </w:rPr>
-        <w:t>4.4.2) Timeline Chart :-</w:t>
+        <w:t xml:space="preserve">4.4.2) Timeline </w:t>
+      </w:r>
+      <w:proofErr w:type="gramStart"/>
+      <w:r>
+        <w:rPr>
+          <w:b/>
+          <w:bCs/>
+          <w:sz w:val="32"/>
+          <w:szCs w:val="32"/>
+        </w:rPr>
+        <w:t>Chart :</w:t>
+      </w:r>
+      <w:proofErr w:type="gramEnd"/>
+      <w:r>
+        <w:rPr>
+          <w:b/>
+          <w:bCs/>
+          <w:sz w:val="32"/>
+          <w:szCs w:val="32"/>
+        </w:rPr>
+        <w:t>-</w:t>
       </w:r>
     </w:p>
     <w:p>
@@ -8313,7 +8653,23 @@
           <w:sz w:val="32"/>
           <w:szCs w:val="32"/>
         </w:rPr>
-        <w:t>5.1) Detailed SRS (Software Requirement Specification) :-</w:t>
+        <w:t>5.1) Detailed SRS (Software Requirement Specification</w:t>
+      </w:r>
+      <w:proofErr w:type="gramStart"/>
+      <w:r>
+        <w:rPr>
+          <w:sz w:val="32"/>
+          <w:szCs w:val="32"/>
+        </w:rPr>
+        <w:t>) :</w:t>
+      </w:r>
+      <w:proofErr w:type="gramEnd"/>
+      <w:r>
+        <w:rPr>
+          <w:sz w:val="32"/>
+          <w:szCs w:val="32"/>
+        </w:rPr>
+        <w:t>-</w:t>
       </w:r>
     </w:p>
     <w:p>
@@ -8415,12 +8771,21 @@
           <w:szCs w:val="32"/>
         </w:rPr>
       </w:pPr>
-      <w:r>
-        <w:rPr>
-          <w:sz w:val="32"/>
-          <w:szCs w:val="32"/>
-        </w:rPr>
-        <w:t>Authentication :-</w:t>
+      <w:proofErr w:type="gramStart"/>
+      <w:r>
+        <w:rPr>
+          <w:sz w:val="32"/>
+          <w:szCs w:val="32"/>
+        </w:rPr>
+        <w:t>Authentication :</w:t>
+      </w:r>
+      <w:proofErr w:type="gramEnd"/>
+      <w:r>
+        <w:rPr>
+          <w:sz w:val="32"/>
+          <w:szCs w:val="32"/>
+        </w:rPr>
+        <w:t>-</w:t>
       </w:r>
     </w:p>
     <w:p>
@@ -8509,7 +8874,23 @@
           <w:sz w:val="32"/>
           <w:szCs w:val="32"/>
         </w:rPr>
-        <w:t xml:space="preserve">Password Policy :-   </w:t>
+        <w:t xml:space="preserve">Password </w:t>
+      </w:r>
+      <w:proofErr w:type="gramStart"/>
+      <w:r>
+        <w:rPr>
+          <w:sz w:val="32"/>
+          <w:szCs w:val="32"/>
+        </w:rPr>
+        <w:t>Policy :</w:t>
+      </w:r>
+      <w:proofErr w:type="gramEnd"/>
+      <w:r>
+        <w:rPr>
+          <w:sz w:val="32"/>
+          <w:szCs w:val="32"/>
+        </w:rPr>
+        <w:t xml:space="preserve">-   </w:t>
       </w:r>
     </w:p>
     <w:p>
@@ -8559,7 +8940,23 @@
           <w:sz w:val="32"/>
           <w:szCs w:val="32"/>
         </w:rPr>
-        <w:t>Resource Activity :-</w:t>
+        <w:t xml:space="preserve">Resource </w:t>
+      </w:r>
+      <w:proofErr w:type="gramStart"/>
+      <w:r>
+        <w:rPr>
+          <w:sz w:val="32"/>
+          <w:szCs w:val="32"/>
+        </w:rPr>
+        <w:t>Activity :</w:t>
+      </w:r>
+      <w:proofErr w:type="gramEnd"/>
+      <w:r>
+        <w:rPr>
+          <w:sz w:val="32"/>
+          <w:szCs w:val="32"/>
+        </w:rPr>
+        <w:t>-</w:t>
       </w:r>
     </w:p>
     <w:p>
@@ -8616,7 +9013,23 @@
           <w:sz w:val="32"/>
           <w:szCs w:val="32"/>
         </w:rPr>
-        <w:t>Edit Profile :-</w:t>
+        <w:t xml:space="preserve">Edit </w:t>
+      </w:r>
+      <w:proofErr w:type="gramStart"/>
+      <w:r>
+        <w:rPr>
+          <w:sz w:val="32"/>
+          <w:szCs w:val="32"/>
+        </w:rPr>
+        <w:t>Profile :</w:t>
+      </w:r>
+      <w:proofErr w:type="gramEnd"/>
+      <w:r>
+        <w:rPr>
+          <w:sz w:val="32"/>
+          <w:szCs w:val="32"/>
+        </w:rPr>
+        <w:t>-</w:t>
       </w:r>
     </w:p>
     <w:p>
@@ -8674,7 +9087,23 @@
           <w:szCs w:val="32"/>
         </w:rPr>
         <w:lastRenderedPageBreak/>
-        <w:t>Give Feedback :-</w:t>
+        <w:t xml:space="preserve">Give </w:t>
+      </w:r>
+      <w:proofErr w:type="gramStart"/>
+      <w:r>
+        <w:rPr>
+          <w:sz w:val="32"/>
+          <w:szCs w:val="32"/>
+        </w:rPr>
+        <w:t>Feedback :</w:t>
+      </w:r>
+      <w:proofErr w:type="gramEnd"/>
+      <w:r>
+        <w:rPr>
+          <w:sz w:val="32"/>
+          <w:szCs w:val="32"/>
+        </w:rPr>
+        <w:t>-</w:t>
       </w:r>
     </w:p>
     <w:p>
@@ -8713,14 +9142,23 @@
           <w:sz w:val="32"/>
           <w:szCs w:val="32"/>
         </w:rPr>
-        <w:t>Add Complaint</w:t>
-      </w:r>
-      <w:r>
-        <w:rPr>
-          <w:sz w:val="32"/>
-          <w:szCs w:val="32"/>
-        </w:rPr>
-        <w:t xml:space="preserve"> :-</w:t>
+        <w:t xml:space="preserve">Add </w:t>
+      </w:r>
+      <w:proofErr w:type="gramStart"/>
+      <w:r>
+        <w:rPr>
+          <w:sz w:val="32"/>
+          <w:szCs w:val="32"/>
+        </w:rPr>
+        <w:t>Complaint :</w:t>
+      </w:r>
+      <w:proofErr w:type="gramEnd"/>
+      <w:r>
+        <w:rPr>
+          <w:sz w:val="32"/>
+          <w:szCs w:val="32"/>
+        </w:rPr>
+        <w:t>-</w:t>
       </w:r>
     </w:p>
     <w:p>
@@ -8773,7 +9211,15 @@
           <w:sz w:val="32"/>
           <w:szCs w:val="32"/>
         </w:rPr>
-        <w:t>View History</w:t>
+        <w:t xml:space="preserve">View </w:t>
+      </w:r>
+      <w:proofErr w:type="gramStart"/>
+      <w:r>
+        <w:rPr>
+          <w:sz w:val="32"/>
+          <w:szCs w:val="32"/>
+        </w:rPr>
+        <w:t>History</w:t>
       </w:r>
       <w:r>
         <w:rPr>
@@ -8782,6 +9228,7 @@
         </w:rPr>
         <w:t>:-</w:t>
       </w:r>
+      <w:proofErr w:type="gramEnd"/>
     </w:p>
     <w:p>
       <w:pPr>
@@ -8889,12 +9336,21 @@
           <w:szCs w:val="32"/>
         </w:rPr>
       </w:pPr>
-      <w:r>
-        <w:rPr>
-          <w:sz w:val="32"/>
-          <w:szCs w:val="32"/>
-        </w:rPr>
-        <w:t xml:space="preserve">Portability :- </w:t>
+      <w:proofErr w:type="gramStart"/>
+      <w:r>
+        <w:rPr>
+          <w:sz w:val="32"/>
+          <w:szCs w:val="32"/>
+        </w:rPr>
+        <w:t>Portability :</w:t>
+      </w:r>
+      <w:proofErr w:type="gramEnd"/>
+      <w:r>
+        <w:rPr>
+          <w:sz w:val="32"/>
+          <w:szCs w:val="32"/>
+        </w:rPr>
+        <w:t xml:space="preserve">- </w:t>
       </w:r>
     </w:p>
     <w:p>
@@ -8937,7 +9393,23 @@
           <w:sz w:val="32"/>
           <w:szCs w:val="32"/>
         </w:rPr>
-        <w:t xml:space="preserve"> and on different devices we ensured that application works properly on different screen size.</w:t>
+        <w:t xml:space="preserve"> and on different </w:t>
+      </w:r>
+      <w:proofErr w:type="gramStart"/>
+      <w:r>
+        <w:rPr>
+          <w:sz w:val="32"/>
+          <w:szCs w:val="32"/>
+        </w:rPr>
+        <w:t>devices</w:t>
+      </w:r>
+      <w:proofErr w:type="gramEnd"/>
+      <w:r>
+        <w:rPr>
+          <w:sz w:val="32"/>
+          <w:szCs w:val="32"/>
+        </w:rPr>
+        <w:t xml:space="preserve"> we ensured that application works properly on different screen size.</w:t>
       </w:r>
     </w:p>
     <w:p>
@@ -8984,7 +9456,23 @@
           <w:sz w:val="32"/>
           <w:szCs w:val="32"/>
         </w:rPr>
-        <w:t>User Friendly Interface :-</w:t>
+        <w:t xml:space="preserve">User Friendly </w:t>
+      </w:r>
+      <w:proofErr w:type="gramStart"/>
+      <w:r>
+        <w:rPr>
+          <w:sz w:val="32"/>
+          <w:szCs w:val="32"/>
+        </w:rPr>
+        <w:t>Interface :</w:t>
+      </w:r>
+      <w:proofErr w:type="gramEnd"/>
+      <w:r>
+        <w:rPr>
+          <w:sz w:val="32"/>
+          <w:szCs w:val="32"/>
+        </w:rPr>
+        <w:t>-</w:t>
       </w:r>
     </w:p>
     <w:p>
@@ -9020,7 +9508,25 @@
           <w:szCs w:val="32"/>
           <w:lang w:val="en-US"/>
         </w:rPr>
-        <w:t>users we need to create a user friendly interface so that a person with low computer skill can also access it.</w:t>
+        <w:t xml:space="preserve">users we need to create a </w:t>
+      </w:r>
+      <w:proofErr w:type="gramStart"/>
+      <w:r>
+        <w:rPr>
+          <w:sz w:val="32"/>
+          <w:szCs w:val="32"/>
+          <w:lang w:val="en-US"/>
+        </w:rPr>
+        <w:t>user friendly</w:t>
+      </w:r>
+      <w:proofErr w:type="gramEnd"/>
+      <w:r>
+        <w:rPr>
+          <w:sz w:val="32"/>
+          <w:szCs w:val="32"/>
+          <w:lang w:val="en-US"/>
+        </w:rPr>
+        <w:t xml:space="preserve"> interface so that a person with low computer skill can also access it.</w:t>
       </w:r>
     </w:p>
     <w:p>
@@ -9050,6 +9556,7 @@
           <w:lang w:val="en-US"/>
         </w:rPr>
       </w:pPr>
+      <w:proofErr w:type="gramStart"/>
       <w:r>
         <w:rPr>
           <w:sz w:val="32"/>
@@ -9059,6 +9566,7 @@
         </w:rPr>
         <w:t>Reusability :</w:t>
       </w:r>
+      <w:proofErr w:type="gramEnd"/>
     </w:p>
     <w:p>
       <w:pPr>
@@ -9077,7 +9585,25 @@
           <w:szCs w:val="32"/>
           <w:lang w:val="en-US"/>
         </w:rPr>
-        <w:t>The repository concept for database access allow us to reuse th</w:t>
+        <w:t xml:space="preserve">The repository concept for database access </w:t>
+      </w:r>
+      <w:proofErr w:type="gramStart"/>
+      <w:r>
+        <w:rPr>
+          <w:sz w:val="32"/>
+          <w:szCs w:val="32"/>
+          <w:lang w:val="en-US"/>
+        </w:rPr>
+        <w:t>allow</w:t>
+      </w:r>
+      <w:proofErr w:type="gramEnd"/>
+      <w:r>
+        <w:rPr>
+          <w:sz w:val="32"/>
+          <w:szCs w:val="32"/>
+          <w:lang w:val="en-US"/>
+        </w:rPr>
+        <w:t xml:space="preserve"> us to reuse th</w:t>
       </w:r>
       <w:r>
         <w:rPr>
@@ -9125,6 +9651,7 @@
           <w:lang w:val="en-US"/>
         </w:rPr>
       </w:pPr>
+      <w:proofErr w:type="gramStart"/>
       <w:r>
         <w:rPr>
           <w:i/>
@@ -9136,6 +9663,7 @@
         </w:rPr>
         <w:t>Stability :</w:t>
       </w:r>
+      <w:proofErr w:type="gramEnd"/>
     </w:p>
     <w:p>
       <w:pPr>
@@ -9156,6 +9684,383 @@
         </w:rPr>
         <w:t>As user requirements may change, the modules will be stable over time.</w:t>
       </w:r>
+    </w:p>
+    <w:p>
+      <w:pPr>
+        <w:pStyle w:val="NormalWeb"/>
+        <w:ind w:left="1440"/>
+        <w:jc w:val="both"/>
+        <w:rPr>
+          <w:sz w:val="32"/>
+          <w:szCs w:val="32"/>
+          <w:lang w:val="en-US"/>
+        </w:rPr>
+      </w:pPr>
+    </w:p>
+    <w:p>
+      <w:pPr>
+        <w:pStyle w:val="NormalWeb"/>
+        <w:ind w:left="1440"/>
+        <w:jc w:val="both"/>
+        <w:rPr>
+          <w:sz w:val="32"/>
+          <w:szCs w:val="32"/>
+        </w:rPr>
+      </w:pPr>
+      <w:r>
+        <w:rPr>
+          <w:sz w:val="32"/>
+          <w:szCs w:val="32"/>
+        </w:rPr>
+        <w:t xml:space="preserve">5.2) UML </w:t>
+      </w:r>
+      <w:proofErr w:type="gramStart"/>
+      <w:r>
+        <w:rPr>
+          <w:sz w:val="32"/>
+          <w:szCs w:val="32"/>
+        </w:rPr>
+        <w:t>Diagram :</w:t>
+      </w:r>
+      <w:proofErr w:type="gramEnd"/>
+      <w:r>
+        <w:rPr>
+          <w:sz w:val="32"/>
+          <w:szCs w:val="32"/>
+        </w:rPr>
+        <w:t xml:space="preserve">- </w:t>
+      </w:r>
+    </w:p>
+    <w:p>
+      <w:pPr>
+        <w:pStyle w:val="NormalWeb"/>
+        <w:numPr>
+          <w:ilvl w:val="0"/>
+          <w:numId w:val="16"/>
+        </w:numPr>
+        <w:jc w:val="both"/>
+        <w:rPr>
+          <w:sz w:val="32"/>
+          <w:szCs w:val="32"/>
+        </w:rPr>
+      </w:pPr>
+      <w:r>
+        <w:rPr>
+          <w:sz w:val="32"/>
+          <w:szCs w:val="32"/>
+        </w:rPr>
+        <w:t>The Unified Modeling Language is a generatal-purpose, developmental modelling language in the field software enginnering that is intended to provide a standard way to visualize the design of a system.</w:t>
+      </w:r>
+    </w:p>
+    <w:p>
+      <w:pPr>
+        <w:pStyle w:val="NormalWeb"/>
+        <w:ind w:left="1440"/>
+        <w:jc w:val="both"/>
+        <w:rPr>
+          <w:sz w:val="32"/>
+          <w:szCs w:val="32"/>
+          <w:lang w:val="en-US"/>
+        </w:rPr>
+      </w:pPr>
+    </w:p>
+    <w:p>
+      <w:pPr>
+        <w:pStyle w:val="NormalWeb"/>
+        <w:ind w:left="1440"/>
+        <w:jc w:val="both"/>
+        <w:rPr>
+          <w:sz w:val="32"/>
+          <w:szCs w:val="32"/>
+          <w:lang w:val="en-US"/>
+        </w:rPr>
+      </w:pPr>
+    </w:p>
+    <w:p>
+      <w:pPr>
+        <w:pStyle w:val="NormalWeb"/>
+        <w:ind w:left="1440"/>
+        <w:jc w:val="both"/>
+        <w:rPr>
+          <w:sz w:val="32"/>
+          <w:szCs w:val="32"/>
+          <w:lang w:val="en-US"/>
+        </w:rPr>
+      </w:pPr>
+    </w:p>
+    <w:p>
+      <w:pPr>
+        <w:pStyle w:val="NormalWeb"/>
+        <w:ind w:left="1440"/>
+        <w:jc w:val="both"/>
+        <w:rPr>
+          <w:sz w:val="32"/>
+          <w:szCs w:val="32"/>
+          <w:lang w:val="en-US"/>
+        </w:rPr>
+      </w:pPr>
+    </w:p>
+    <w:p>
+      <w:pPr>
+        <w:pStyle w:val="NormalWeb"/>
+        <w:ind w:left="1440"/>
+        <w:jc w:val="both"/>
+        <w:rPr>
+          <w:sz w:val="32"/>
+          <w:szCs w:val="32"/>
+          <w:lang w:val="en-US"/>
+        </w:rPr>
+      </w:pPr>
+    </w:p>
+    <w:p>
+      <w:pPr>
+        <w:pStyle w:val="NormalWeb"/>
+        <w:ind w:left="1440"/>
+        <w:jc w:val="both"/>
+        <w:rPr>
+          <w:sz w:val="32"/>
+          <w:szCs w:val="32"/>
+          <w:lang w:val="en-US"/>
+        </w:rPr>
+      </w:pPr>
+    </w:p>
+    <w:p>
+      <w:pPr>
+        <w:pStyle w:val="NormalWeb"/>
+        <w:ind w:left="1440"/>
+        <w:jc w:val="both"/>
+        <w:rPr>
+          <w:sz w:val="32"/>
+          <w:szCs w:val="32"/>
+          <w:lang w:val="en-US"/>
+        </w:rPr>
+      </w:pPr>
+    </w:p>
+    <w:p>
+      <w:pPr>
+        <w:pStyle w:val="NormalWeb"/>
+        <w:ind w:left="1440"/>
+        <w:jc w:val="both"/>
+        <w:rPr>
+          <w:sz w:val="32"/>
+          <w:szCs w:val="32"/>
+          <w:lang w:val="en-US"/>
+        </w:rPr>
+      </w:pPr>
+    </w:p>
+    <w:p>
+      <w:pPr>
+        <w:pStyle w:val="NormalWeb"/>
+        <w:ind w:left="1440"/>
+        <w:jc w:val="both"/>
+        <w:rPr>
+          <w:sz w:val="32"/>
+          <w:szCs w:val="32"/>
+          <w:lang w:val="en-US"/>
+        </w:rPr>
+      </w:pPr>
+    </w:p>
+    <w:p>
+      <w:pPr>
+        <w:pStyle w:val="NormalWeb"/>
+        <w:ind w:left="1440"/>
+        <w:jc w:val="both"/>
+        <w:rPr>
+          <w:sz w:val="32"/>
+          <w:szCs w:val="32"/>
+          <w:lang w:val="en-US"/>
+        </w:rPr>
+      </w:pPr>
+    </w:p>
+    <w:p>
+      <w:pPr>
+        <w:pStyle w:val="NormalWeb"/>
+        <w:ind w:left="1440"/>
+        <w:jc w:val="both"/>
+        <w:rPr>
+          <w:sz w:val="32"/>
+          <w:szCs w:val="32"/>
+          <w:lang w:val="en-US"/>
+        </w:rPr>
+      </w:pPr>
+    </w:p>
+    <w:p>
+      <w:pPr>
+        <w:pStyle w:val="NormalWeb"/>
+        <w:ind w:left="1440"/>
+        <w:jc w:val="both"/>
+        <w:rPr>
+          <w:sz w:val="32"/>
+          <w:szCs w:val="32"/>
+          <w:lang w:val="en-US"/>
+        </w:rPr>
+      </w:pPr>
+    </w:p>
+    <w:p>
+      <w:pPr>
+        <w:pStyle w:val="NormalWeb"/>
+        <w:jc w:val="both"/>
+        <w:rPr>
+          <w:sz w:val="32"/>
+          <w:szCs w:val="32"/>
+          <w:lang w:val="en-US"/>
+        </w:rPr>
+      </w:pPr>
+    </w:p>
+    <w:p>
+      <w:pPr>
+        <w:pStyle w:val="NormalWeb"/>
+        <w:jc w:val="both"/>
+        <w:rPr>
+          <w:color w:val="000000" w:themeColor="text1"/>
+          <w:sz w:val="32"/>
+          <w:szCs w:val="32"/>
+        </w:rPr>
+      </w:pPr>
+      <w:r>
+        <w:rPr>
+          <w:color w:val="000000" w:themeColor="text1"/>
+          <w:sz w:val="32"/>
+          <w:szCs w:val="32"/>
+        </w:rPr>
+        <w:lastRenderedPageBreak/>
+        <w:t xml:space="preserve">5.2.1) Use Case Diagram </w:t>
+      </w:r>
+      <w:r>
+        <w:rPr>
+          <w:color w:val="000000" w:themeColor="text1"/>
+          <w:sz w:val="32"/>
+          <w:szCs w:val="32"/>
+        </w:rPr>
+        <w:t>(Tour Booking System</w:t>
+      </w:r>
+      <w:proofErr w:type="gramStart"/>
+      <w:r>
+        <w:rPr>
+          <w:color w:val="000000" w:themeColor="text1"/>
+          <w:sz w:val="32"/>
+          <w:szCs w:val="32"/>
+        </w:rPr>
+        <w:t>)</w:t>
+      </w:r>
+      <w:r>
+        <w:rPr>
+          <w:color w:val="000000" w:themeColor="text1"/>
+          <w:sz w:val="32"/>
+          <w:szCs w:val="32"/>
+        </w:rPr>
+        <w:t xml:space="preserve"> :</w:t>
+      </w:r>
+      <w:proofErr w:type="gramEnd"/>
+      <w:r>
+        <w:rPr>
+          <w:color w:val="000000" w:themeColor="text1"/>
+          <w:sz w:val="32"/>
+          <w:szCs w:val="32"/>
+        </w:rPr>
+        <w:t>-</w:t>
+      </w:r>
+    </w:p>
+    <w:p>
+      <w:pPr>
+        <w:pStyle w:val="NormalWeb"/>
+        <w:jc w:val="both"/>
+        <w:rPr>
+          <w:color w:val="000000" w:themeColor="text1"/>
+          <w:sz w:val="32"/>
+          <w:szCs w:val="32"/>
+        </w:rPr>
+      </w:pPr>
+      <w:r>
+        <w:rPr>
+          <w:noProof/>
+          <w:color w:val="000000" w:themeColor="text1"/>
+          <w:sz w:val="32"/>
+          <w:szCs w:val="32"/>
+          <w14:ligatures w14:val="standardContextual"/>
+        </w:rPr>
+        <w:drawing>
+          <wp:inline distT="0" distB="0" distL="0" distR="0" wp14:anchorId="72743FBA" wp14:editId="166C3A56">
+            <wp:extent cx="6392409" cy="8396577"/>
+            <wp:effectExtent l="0" t="0" r="8890" b="5080"/>
+            <wp:docPr id="790230640" name="Picture 3"/>
+            <wp:cNvGraphicFramePr>
+              <a:graphicFrameLocks xmlns:a="http://schemas.openxmlformats.org/drawingml/2006/main" noChangeAspect="1"/>
+            </wp:cNvGraphicFramePr>
+            <a:graphic xmlns:a="http://schemas.openxmlformats.org/drawingml/2006/main">
+              <a:graphicData uri="http://schemas.openxmlformats.org/drawingml/2006/picture">
+                <pic:pic xmlns:pic="http://schemas.openxmlformats.org/drawingml/2006/picture">
+                  <pic:nvPicPr>
+                    <pic:cNvPr id="790230640" name="Picture 790230640"/>
+                    <pic:cNvPicPr/>
+                  </pic:nvPicPr>
+                  <pic:blipFill>
+                    <a:blip r:embed="rId6">
+                      <a:extLst>
+                        <a:ext uri="{28A0092B-C50C-407E-A947-70E740481C1C}">
+                          <a14:useLocalDpi xmlns:a14="http://schemas.microsoft.com/office/drawing/2010/main" val="0"/>
+                        </a:ext>
+                      </a:extLst>
+                    </a:blip>
+                    <a:stretch>
+                      <a:fillRect/>
+                    </a:stretch>
+                  </pic:blipFill>
+                  <pic:spPr>
+                    <a:xfrm>
+                      <a:off x="0" y="0"/>
+                      <a:ext cx="6396841" cy="8402399"/>
+                    </a:xfrm>
+                    <a:prstGeom prst="rect">
+                      <a:avLst/>
+                    </a:prstGeom>
+                  </pic:spPr>
+                </pic:pic>
+              </a:graphicData>
+            </a:graphic>
+          </wp:inline>
+        </w:drawing>
+      </w:r>
+    </w:p>
+    <w:p>
+      <w:pPr>
+        <w:pStyle w:val="NormalWeb"/>
+        <w:shd w:val="clear" w:color="auto" w:fill="FFFFFF" w:themeFill="background1"/>
+        <w:ind w:left="1080"/>
+        <w:jc w:val="both"/>
+        <w:rPr>
+          <w:color w:val="000000" w:themeColor="text1"/>
+          <w:sz w:val="32"/>
+          <w:szCs w:val="32"/>
+        </w:rPr>
+      </w:pPr>
+      <w:r>
+        <w:rPr>
+          <w:color w:val="000000" w:themeColor="text1"/>
+          <w:sz w:val="32"/>
+          <w:szCs w:val="32"/>
+        </w:rPr>
+        <w:lastRenderedPageBreak/>
+        <w:t>5.2.2) Class Diagram (</w:t>
+      </w:r>
+      <w:r>
+        <w:rPr>
+          <w:color w:val="000000" w:themeColor="text1"/>
+          <w:sz w:val="32"/>
+          <w:szCs w:val="32"/>
+        </w:rPr>
+        <w:t>Tour Booking System</w:t>
+      </w:r>
+      <w:proofErr w:type="gramStart"/>
+      <w:r>
+        <w:rPr>
+          <w:color w:val="000000" w:themeColor="text1"/>
+          <w:sz w:val="32"/>
+          <w:szCs w:val="32"/>
+        </w:rPr>
+        <w:t>):-</w:t>
+      </w:r>
+      <w:proofErr w:type="gramEnd"/>
     </w:p>
     <w:p>
       <w:pPr>

</xml_diff>

<commit_message>
14 june complete work done
</commit_message>
<xml_diff>
--- a/Project_Docs/project_documentaion.docx
+++ b/Project_Docs/project_documentaion.docx
@@ -23,7 +23,29 @@
           <w:sz w:val="44"/>
           <w:szCs w:val="44"/>
         </w:rPr>
-        <w:t>Veer Narmad South Gujarat University, Surat.</w:t>
+        <w:t xml:space="preserve">Veer </w:t>
+      </w:r>
+      <w:proofErr w:type="spellStart"/>
+      <w:r>
+        <w:rPr>
+          <w:b/>
+          <w:bCs/>
+          <w:color w:val="000000"/>
+          <w:sz w:val="44"/>
+          <w:szCs w:val="44"/>
+        </w:rPr>
+        <w:t>Narmad</w:t>
+      </w:r>
+      <w:proofErr w:type="spellEnd"/>
+      <w:r>
+        <w:rPr>
+          <w:b/>
+          <w:bCs/>
+          <w:color w:val="000000"/>
+          <w:sz w:val="44"/>
+          <w:szCs w:val="44"/>
+        </w:rPr>
+        <w:t xml:space="preserve"> South Gujarat University, Surat.</w:t>
       </w:r>
     </w:p>
     <w:p>
@@ -191,6 +213,7 @@
         </w:rPr>
         <w:t>8</w:t>
       </w:r>
+      <w:proofErr w:type="spellStart"/>
       <w:r>
         <w:rPr>
           <w:b/>
@@ -201,6 +224,7 @@
         </w:rPr>
         <w:t>th</w:t>
       </w:r>
+      <w:proofErr w:type="spellEnd"/>
       <w:r>
         <w:rPr>
           <w:b/>
@@ -492,6 +516,7 @@
               </w:rPr>
               <w:t xml:space="preserve">Dr. </w:t>
             </w:r>
+            <w:proofErr w:type="spellStart"/>
             <w:r>
               <w:rPr>
                 <w:rFonts w:ascii="Arial" w:hAnsi="Arial" w:cs="Arial"/>
@@ -501,7 +526,19 @@
                 <w:sz w:val="28"/>
                 <w:lang w:eastAsia="en-US"/>
               </w:rPr>
-              <w:t>Kamlendu Pandey</w:t>
+              <w:t>Kamlendu</w:t>
+            </w:r>
+            <w:proofErr w:type="spellEnd"/>
+            <w:r>
+              <w:rPr>
+                <w:rFonts w:ascii="Arial" w:hAnsi="Arial" w:cs="Arial"/>
+                <w:b/>
+                <w:bCs/>
+                <w:color w:val="000000"/>
+                <w:sz w:val="28"/>
+                <w:lang w:eastAsia="en-US"/>
+              </w:rPr>
+              <w:t xml:space="preserve"> Pandey</w:t>
             </w:r>
             <w:r>
               <w:rPr>
@@ -581,8 +618,9 @@
                 <w:sz w:val="28"/>
                 <w:lang w:eastAsia="en-US"/>
               </w:rPr>
-              <w:t>Kushal Majiwala</w:t>
-            </w:r>
+              <w:t xml:space="preserve">Kushal </w:t>
+            </w:r>
+            <w:proofErr w:type="spellStart"/>
             <w:r>
               <w:rPr>
                 <w:rFonts w:ascii="Arial" w:hAnsi="Arial" w:cs="Arial"/>
@@ -590,6 +628,18 @@
                 <w:bCs/>
                 <w:color w:val="000000"/>
                 <w:sz w:val="28"/>
+                <w:lang w:eastAsia="en-US"/>
+              </w:rPr>
+              <w:t>Majiwala</w:t>
+            </w:r>
+            <w:proofErr w:type="spellEnd"/>
+            <w:r>
+              <w:rPr>
+                <w:rFonts w:ascii="Arial" w:hAnsi="Arial" w:cs="Arial"/>
+                <w:b/>
+                <w:bCs/>
+                <w:color w:val="000000"/>
+                <w:sz w:val="28"/>
                 <w:lang w:val="en-US" w:eastAsia="en-US"/>
               </w:rPr>
               <w:t xml:space="preserve"> (E19110018000610059)</w:t>
@@ -629,8 +679,21 @@
                 <w:sz w:val="28"/>
                 <w:lang w:eastAsia="en-US"/>
               </w:rPr>
-              <w:t>Samarth Dastanwala</w:t>
-            </w:r>
+              <w:t xml:space="preserve">Samarth </w:t>
+            </w:r>
+            <w:proofErr w:type="spellStart"/>
+            <w:r>
+              <w:rPr>
+                <w:rFonts w:ascii="Arial" w:hAnsi="Arial" w:cs="Arial"/>
+                <w:b/>
+                <w:bCs/>
+                <w:color w:val="000000"/>
+                <w:sz w:val="28"/>
+                <w:lang w:eastAsia="en-US"/>
+              </w:rPr>
+              <w:t>Dastanwala</w:t>
+            </w:r>
+            <w:proofErr w:type="spellEnd"/>
             <w:r>
               <w:rPr>
                 <w:rFonts w:ascii="Arial" w:hAnsi="Arial" w:cs="Arial"/>
@@ -687,7 +750,29 @@
           <w:szCs w:val="44"/>
         </w:rPr>
         <w:lastRenderedPageBreak/>
-        <w:t>Veer Narmad South Gujarat University, Surat.</w:t>
+        <w:t xml:space="preserve">Veer </w:t>
+      </w:r>
+      <w:proofErr w:type="spellStart"/>
+      <w:r>
+        <w:rPr>
+          <w:b/>
+          <w:bCs/>
+          <w:color w:val="000000"/>
+          <w:sz w:val="44"/>
+          <w:szCs w:val="44"/>
+        </w:rPr>
+        <w:t>Narmad</w:t>
+      </w:r>
+      <w:proofErr w:type="spellEnd"/>
+      <w:r>
+        <w:rPr>
+          <w:b/>
+          <w:bCs/>
+          <w:color w:val="000000"/>
+          <w:sz w:val="44"/>
+          <w:szCs w:val="44"/>
+        </w:rPr>
+        <w:t xml:space="preserve"> South Gujarat University, Surat.</w:t>
       </w:r>
     </w:p>
     <w:p>
@@ -848,8 +933,19 @@
           <w:color w:val="000000"/>
           <w:u w:val="single"/>
         </w:rPr>
-        <w:t>Kushal Majiwala</w:t>
-      </w:r>
+        <w:t xml:space="preserve">Kushal </w:t>
+      </w:r>
+      <w:proofErr w:type="spellStart"/>
+      <w:r>
+        <w:rPr>
+          <w:b/>
+          <w:bCs/>
+          <w:color w:val="000000"/>
+          <w:u w:val="single"/>
+        </w:rPr>
+        <w:t>Majiwala</w:t>
+      </w:r>
+      <w:proofErr w:type="spellEnd"/>
       <w:r>
         <w:rPr>
           <w:color w:val="000000"/>
@@ -964,6 +1060,7 @@
         </w:rPr>
         <w:t>8</w:t>
       </w:r>
+      <w:proofErr w:type="spellStart"/>
       <w:r>
         <w:rPr>
           <w:color w:val="000000"/>
@@ -971,6 +1068,7 @@
         </w:rPr>
         <w:t>th</w:t>
       </w:r>
+      <w:proofErr w:type="spellEnd"/>
       <w:r>
         <w:rPr>
           <w:color w:val="000000"/>
@@ -1341,8 +1439,18 @@
                 <w:bCs/>
                 <w:color w:val="000000"/>
               </w:rPr>
-              <w:t>Veer Narmad</w:t>
-            </w:r>
+              <w:t xml:space="preserve">Veer </w:t>
+            </w:r>
+            <w:proofErr w:type="spellStart"/>
+            <w:r>
+              <w:rPr>
+                <w:b/>
+                <w:bCs/>
+                <w:color w:val="000000"/>
+              </w:rPr>
+              <w:t>Narmad</w:t>
+            </w:r>
+            <w:proofErr w:type="spellEnd"/>
             <w:r>
               <w:rPr>
                 <w:color w:val="000000"/>
@@ -1420,8 +1528,18 @@
                 <w:bCs/>
                 <w:color w:val="000000"/>
               </w:rPr>
-              <w:t>Veer Narmad</w:t>
-            </w:r>
+              <w:t xml:space="preserve">Veer </w:t>
+            </w:r>
+            <w:proofErr w:type="spellStart"/>
+            <w:r>
+              <w:rPr>
+                <w:b/>
+                <w:bCs/>
+                <w:color w:val="000000"/>
+              </w:rPr>
+              <w:t>Narmad</w:t>
+            </w:r>
+            <w:proofErr w:type="spellEnd"/>
             <w:r>
               <w:rPr>
                 <w:color w:val="000000"/>
@@ -1468,7 +1586,29 @@
           <w:szCs w:val="44"/>
         </w:rPr>
         <w:lastRenderedPageBreak/>
-        <w:t>Veer Narmad South Gujarat University, Surat.</w:t>
+        <w:t xml:space="preserve">Veer </w:t>
+      </w:r>
+      <w:proofErr w:type="spellStart"/>
+      <w:r>
+        <w:rPr>
+          <w:b/>
+          <w:bCs/>
+          <w:color w:val="000000"/>
+          <w:sz w:val="44"/>
+          <w:szCs w:val="44"/>
+        </w:rPr>
+        <w:t>Narmad</w:t>
+      </w:r>
+      <w:proofErr w:type="spellEnd"/>
+      <w:r>
+        <w:rPr>
+          <w:b/>
+          <w:bCs/>
+          <w:color w:val="000000"/>
+          <w:sz w:val="44"/>
+          <w:szCs w:val="44"/>
+        </w:rPr>
+        <w:t xml:space="preserve"> South Gujarat University, Surat.</w:t>
       </w:r>
     </w:p>
     <w:p>
@@ -1629,8 +1769,19 @@
           <w:color w:val="000000"/>
           <w:u w:val="single"/>
         </w:rPr>
-        <w:t>Samarth Dastanwala</w:t>
-      </w:r>
+        <w:t xml:space="preserve">Samarth </w:t>
+      </w:r>
+      <w:proofErr w:type="spellStart"/>
+      <w:r>
+        <w:rPr>
+          <w:b/>
+          <w:bCs/>
+          <w:color w:val="000000"/>
+          <w:u w:val="single"/>
+        </w:rPr>
+        <w:t>Dastanwala</w:t>
+      </w:r>
+      <w:proofErr w:type="spellEnd"/>
       <w:r>
         <w:rPr>
           <w:color w:val="000000"/>
@@ -1745,6 +1896,7 @@
         </w:rPr>
         <w:t>8</w:t>
       </w:r>
+      <w:proofErr w:type="spellStart"/>
       <w:r>
         <w:rPr>
           <w:color w:val="000000"/>
@@ -1752,6 +1904,7 @@
         </w:rPr>
         <w:t>th</w:t>
       </w:r>
+      <w:proofErr w:type="spellEnd"/>
       <w:r>
         <w:rPr>
           <w:color w:val="000000"/>
@@ -2122,8 +2275,18 @@
                 <w:bCs/>
                 <w:color w:val="000000"/>
               </w:rPr>
-              <w:t>Veer Narmad</w:t>
-            </w:r>
+              <w:t xml:space="preserve">Veer </w:t>
+            </w:r>
+            <w:proofErr w:type="spellStart"/>
+            <w:r>
+              <w:rPr>
+                <w:b/>
+                <w:bCs/>
+                <w:color w:val="000000"/>
+              </w:rPr>
+              <w:t>Narmad</w:t>
+            </w:r>
+            <w:proofErr w:type="spellEnd"/>
             <w:r>
               <w:rPr>
                 <w:color w:val="000000"/>
@@ -2201,8 +2364,18 @@
                 <w:bCs/>
                 <w:color w:val="000000"/>
               </w:rPr>
-              <w:t>Veer Narmad</w:t>
-            </w:r>
+              <w:t xml:space="preserve">Veer </w:t>
+            </w:r>
+            <w:proofErr w:type="spellStart"/>
+            <w:r>
+              <w:rPr>
+                <w:b/>
+                <w:bCs/>
+                <w:color w:val="000000"/>
+              </w:rPr>
+              <w:t>Narmad</w:t>
+            </w:r>
+            <w:proofErr w:type="spellEnd"/>
             <w:r>
               <w:rPr>
                 <w:color w:val="000000"/>
@@ -5600,12 +5773,21 @@
           <w:szCs w:val="32"/>
         </w:rPr>
       </w:pPr>
-      <w:r>
-        <w:rPr>
-          <w:sz w:val="32"/>
-          <w:szCs w:val="32"/>
-        </w:rPr>
-        <w:t>Cutomer Profile contains what kind of customers can use the application and what they can achieve from the application.</w:t>
+      <w:proofErr w:type="spellStart"/>
+      <w:r>
+        <w:rPr>
+          <w:sz w:val="32"/>
+          <w:szCs w:val="32"/>
+        </w:rPr>
+        <w:t>Cutomer</w:t>
+      </w:r>
+      <w:proofErr w:type="spellEnd"/>
+      <w:r>
+        <w:rPr>
+          <w:sz w:val="32"/>
+          <w:szCs w:val="32"/>
+        </w:rPr>
+        <w:t xml:space="preserve"> Profile contains what kind of customers can use the application and what they can achieve from the application.</w:t>
       </w:r>
     </w:p>
     <w:p>
@@ -5756,7 +5938,23 @@
           <w:sz w:val="32"/>
           <w:szCs w:val="32"/>
         </w:rPr>
-        <w:t>Tour Booking System is the playform for booking different tours which are available in our travels</w:t>
+        <w:t xml:space="preserve">Tour Booking System is the </w:t>
+      </w:r>
+      <w:proofErr w:type="spellStart"/>
+      <w:r>
+        <w:rPr>
+          <w:sz w:val="32"/>
+          <w:szCs w:val="32"/>
+        </w:rPr>
+        <w:t>playform</w:t>
+      </w:r>
+      <w:proofErr w:type="spellEnd"/>
+      <w:r>
+        <w:rPr>
+          <w:sz w:val="32"/>
+          <w:szCs w:val="32"/>
+        </w:rPr>
+        <w:t xml:space="preserve"> for booking different tours which are available in our travels</w:t>
       </w:r>
       <w:r>
         <w:rPr>
@@ -5848,7 +6046,23 @@
           <w:sz w:val="32"/>
           <w:szCs w:val="32"/>
         </w:rPr>
-        <w:t>Anyone from anywhere can signup and use the application to</w:t>
+        <w:t xml:space="preserve">Anyone from anywhere can </w:t>
+      </w:r>
+      <w:proofErr w:type="spellStart"/>
+      <w:r>
+        <w:rPr>
+          <w:sz w:val="32"/>
+          <w:szCs w:val="32"/>
+        </w:rPr>
+        <w:t>signup</w:t>
+      </w:r>
+      <w:proofErr w:type="spellEnd"/>
+      <w:r>
+        <w:rPr>
+          <w:sz w:val="32"/>
+          <w:szCs w:val="32"/>
+        </w:rPr>
+        <w:t xml:space="preserve"> and use the application to</w:t>
       </w:r>
       <w:r>
         <w:rPr>
@@ -5984,7 +6198,23 @@
           <w:sz w:val="32"/>
           <w:szCs w:val="32"/>
         </w:rPr>
-        <w:t>This application may not work in the old hardwares which                   are outdated.</w:t>
+        <w:t xml:space="preserve">This application may not work in the old </w:t>
+      </w:r>
+      <w:proofErr w:type="spellStart"/>
+      <w:r>
+        <w:rPr>
+          <w:sz w:val="32"/>
+          <w:szCs w:val="32"/>
+        </w:rPr>
+        <w:t>hardwares</w:t>
+      </w:r>
+      <w:proofErr w:type="spellEnd"/>
+      <w:r>
+        <w:rPr>
+          <w:sz w:val="32"/>
+          <w:szCs w:val="32"/>
+        </w:rPr>
+        <w:t xml:space="preserve"> which                   are outdated.</w:t>
       </w:r>
     </w:p>
     <w:p>
@@ -7111,6 +7341,7 @@
           <w:szCs w:val="32"/>
         </w:rPr>
       </w:pPr>
+      <w:proofErr w:type="spellStart"/>
       <w:r>
         <w:rPr>
           <w:sz w:val="32"/>
@@ -7118,6 +7349,7 @@
         </w:rPr>
         <w:t>MySql</w:t>
       </w:r>
+      <w:proofErr w:type="spellEnd"/>
     </w:p>
     <w:p>
       <w:pPr>
@@ -7252,6 +7484,7 @@
           <w:szCs w:val="32"/>
         </w:rPr>
       </w:pPr>
+      <w:proofErr w:type="spellStart"/>
       <w:r>
         <w:rPr>
           <w:sz w:val="32"/>
@@ -7259,6 +7492,7 @@
         </w:rPr>
         <w:t>Primefaces</w:t>
       </w:r>
+      <w:proofErr w:type="spellEnd"/>
       <w:r>
         <w:rPr>
           <w:sz w:val="32"/>
@@ -7409,8 +7643,17 @@
           <w:sz w:val="32"/>
           <w:szCs w:val="32"/>
         </w:rPr>
-        <w:t>Project Managerment</w:t>
-      </w:r>
+        <w:t xml:space="preserve">Project </w:t>
+      </w:r>
+      <w:proofErr w:type="spellStart"/>
+      <w:r>
+        <w:rPr>
+          <w:sz w:val="32"/>
+          <w:szCs w:val="32"/>
+        </w:rPr>
+        <w:t>Managerment</w:t>
+      </w:r>
+      <w:proofErr w:type="spellEnd"/>
       <w:r>
         <w:rPr>
           <w:sz w:val="32"/>
@@ -7483,12 +7726,21 @@
           <w:szCs w:val="32"/>
         </w:rPr>
       </w:pPr>
-      <w:r>
-        <w:rPr>
-          <w:sz w:val="32"/>
-          <w:szCs w:val="32"/>
-        </w:rPr>
-        <w:t>Netbeans 15</w:t>
+      <w:proofErr w:type="spellStart"/>
+      <w:r>
+        <w:rPr>
+          <w:sz w:val="32"/>
+          <w:szCs w:val="32"/>
+        </w:rPr>
+        <w:t>Netbeans</w:t>
+      </w:r>
+      <w:proofErr w:type="spellEnd"/>
+      <w:r>
+        <w:rPr>
+          <w:sz w:val="32"/>
+          <w:szCs w:val="32"/>
+        </w:rPr>
+        <w:t xml:space="preserve"> 15</w:t>
       </w:r>
     </w:p>
     <w:p>
@@ -9749,7 +10001,55 @@
           <w:sz w:val="32"/>
           <w:szCs w:val="32"/>
         </w:rPr>
-        <w:t>The Unified Modeling Language is a generatal-purpose, developmental modelling language in the field software enginnering that is intended to provide a standard way to visualize the design of a system.</w:t>
+        <w:t xml:space="preserve">The Unified </w:t>
+      </w:r>
+      <w:proofErr w:type="spellStart"/>
+      <w:r>
+        <w:rPr>
+          <w:sz w:val="32"/>
+          <w:szCs w:val="32"/>
+        </w:rPr>
+        <w:t>Modeling</w:t>
+      </w:r>
+      <w:proofErr w:type="spellEnd"/>
+      <w:r>
+        <w:rPr>
+          <w:sz w:val="32"/>
+          <w:szCs w:val="32"/>
+        </w:rPr>
+        <w:t xml:space="preserve"> Language is a </w:t>
+      </w:r>
+      <w:proofErr w:type="spellStart"/>
+      <w:r>
+        <w:rPr>
+          <w:sz w:val="32"/>
+          <w:szCs w:val="32"/>
+        </w:rPr>
+        <w:t>generatal</w:t>
+      </w:r>
+      <w:proofErr w:type="spellEnd"/>
+      <w:r>
+        <w:rPr>
+          <w:sz w:val="32"/>
+          <w:szCs w:val="32"/>
+        </w:rPr>
+        <w:t xml:space="preserve">-purpose, developmental modelling language in the field software </w:t>
+      </w:r>
+      <w:proofErr w:type="spellStart"/>
+      <w:r>
+        <w:rPr>
+          <w:sz w:val="32"/>
+          <w:szCs w:val="32"/>
+        </w:rPr>
+        <w:t>enginnering</w:t>
+      </w:r>
+      <w:proofErr w:type="spellEnd"/>
+      <w:r>
+        <w:rPr>
+          <w:sz w:val="32"/>
+          <w:szCs w:val="32"/>
+        </w:rPr>
+        <w:t xml:space="preserve"> that is intended to provide a standard way to visualize the design of a system.</w:t>
       </w:r>
     </w:p>
     <w:p>
@@ -9941,15 +10241,7 @@
           <w:sz w:val="32"/>
           <w:szCs w:val="32"/>
         </w:rPr>
-        <w:t>)</w:t>
-      </w:r>
-      <w:r>
-        <w:rPr>
-          <w:color w:val="000000" w:themeColor="text1"/>
-          <w:sz w:val="32"/>
-          <w:szCs w:val="32"/>
-        </w:rPr>
-        <w:t xml:space="preserve"> :</w:t>
+        <w:t>) :</w:t>
       </w:r>
       <w:proofErr w:type="gramEnd"/>
       <w:r>
@@ -10041,15 +10333,156 @@
           <w:szCs w:val="32"/>
         </w:rPr>
         <w:lastRenderedPageBreak/>
-        <w:t>5.2.2) Class Diagram (</w:t>
-      </w:r>
+        <w:t>5.2.2) Class Diagram (Tour Booking System</w:t>
+      </w:r>
+      <w:proofErr w:type="gramStart"/>
       <w:r>
         <w:rPr>
           <w:color w:val="000000" w:themeColor="text1"/>
           <w:sz w:val="32"/>
           <w:szCs w:val="32"/>
         </w:rPr>
-        <w:t>Tour Booking System</w:t>
+        <w:t>):-</w:t>
+      </w:r>
+      <w:proofErr w:type="gramEnd"/>
+    </w:p>
+    <w:p>
+      <w:pPr>
+        <w:pStyle w:val="NormalWeb"/>
+        <w:shd w:val="clear" w:color="auto" w:fill="FFFFFF" w:themeFill="background1"/>
+        <w:ind w:left="1080"/>
+        <w:jc w:val="both"/>
+        <w:rPr>
+          <w:color w:val="000000" w:themeColor="text1"/>
+          <w:sz w:val="32"/>
+          <w:szCs w:val="32"/>
+        </w:rPr>
+      </w:pPr>
+    </w:p>
+    <w:p>
+      <w:pPr>
+        <w:pStyle w:val="NormalWeb"/>
+        <w:shd w:val="clear" w:color="auto" w:fill="FFFFFF" w:themeFill="background1"/>
+        <w:ind w:left="1080"/>
+        <w:jc w:val="both"/>
+        <w:rPr>
+          <w:color w:val="000000" w:themeColor="text1"/>
+          <w:sz w:val="32"/>
+          <w:szCs w:val="32"/>
+        </w:rPr>
+      </w:pPr>
+      <w:r>
+        <w:rPr>
+          <w:noProof/>
+          <w:color w:val="000000" w:themeColor="text1"/>
+          <w:sz w:val="32"/>
+          <w:szCs w:val="32"/>
+          <w14:ligatures w14:val="standardContextual"/>
+        </w:rPr>
+        <w:drawing>
+          <wp:inline distT="0" distB="0" distL="0" distR="0" wp14:anchorId="66DBCF62" wp14:editId="4789567A">
+            <wp:extent cx="5557962" cy="6546624"/>
+            <wp:effectExtent l="0" t="0" r="5080" b="6985"/>
+            <wp:docPr id="683203555" name="Picture 1"/>
+            <wp:cNvGraphicFramePr>
+              <a:graphicFrameLocks xmlns:a="http://schemas.openxmlformats.org/drawingml/2006/main" noChangeAspect="1"/>
+            </wp:cNvGraphicFramePr>
+            <a:graphic xmlns:a="http://schemas.openxmlformats.org/drawingml/2006/main">
+              <a:graphicData uri="http://schemas.openxmlformats.org/drawingml/2006/picture">
+                <pic:pic xmlns:pic="http://schemas.openxmlformats.org/drawingml/2006/picture">
+                  <pic:nvPicPr>
+                    <pic:cNvPr id="683203555" name="Picture 683203555"/>
+                    <pic:cNvPicPr/>
+                  </pic:nvPicPr>
+                  <pic:blipFill>
+                    <a:blip r:embed="rId7">
+                      <a:extLst>
+                        <a:ext uri="{28A0092B-C50C-407E-A947-70E740481C1C}">
+                          <a14:useLocalDpi xmlns:a14="http://schemas.microsoft.com/office/drawing/2010/main" val="0"/>
+                        </a:ext>
+                      </a:extLst>
+                    </a:blip>
+                    <a:stretch>
+                      <a:fillRect/>
+                    </a:stretch>
+                  </pic:blipFill>
+                  <pic:spPr>
+                    <a:xfrm>
+                      <a:off x="0" y="0"/>
+                      <a:ext cx="5570786" cy="6561729"/>
+                    </a:xfrm>
+                    <a:prstGeom prst="rect">
+                      <a:avLst/>
+                    </a:prstGeom>
+                  </pic:spPr>
+                </pic:pic>
+              </a:graphicData>
+            </a:graphic>
+          </wp:inline>
+        </w:drawing>
+      </w:r>
+    </w:p>
+    <w:p>
+      <w:pPr>
+        <w:pStyle w:val="ListParagraph"/>
+        <w:rPr>
+          <w:sz w:val="32"/>
+          <w:szCs w:val="32"/>
+        </w:rPr>
+      </w:pPr>
+    </w:p>
+    <w:p>
+      <w:pPr>
+        <w:rPr>
+          <w:sz w:val="32"/>
+          <w:szCs w:val="32"/>
+        </w:rPr>
+      </w:pPr>
+    </w:p>
+    <w:p>
+      <w:pPr>
+        <w:rPr>
+          <w:sz w:val="32"/>
+          <w:szCs w:val="32"/>
+        </w:rPr>
+      </w:pPr>
+    </w:p>
+    <w:p>
+      <w:pPr>
+        <w:rPr>
+          <w:sz w:val="32"/>
+          <w:szCs w:val="32"/>
+        </w:rPr>
+      </w:pPr>
+    </w:p>
+    <w:p>
+      <w:pPr>
+        <w:rPr>
+          <w:sz w:val="32"/>
+          <w:szCs w:val="32"/>
+        </w:rPr>
+      </w:pPr>
+    </w:p>
+    <w:p>
+      <w:pPr>
+        <w:pStyle w:val="NormalWeb"/>
+        <w:shd w:val="clear" w:color="auto" w:fill="FFFFFF" w:themeFill="background1"/>
+        <w:ind w:left="1080"/>
+        <w:jc w:val="both"/>
+        <w:rPr>
+          <w:color w:val="000000" w:themeColor="text1"/>
+          <w:sz w:val="32"/>
+          <w:szCs w:val="32"/>
+        </w:rPr>
+      </w:pPr>
+      <w:r>
+        <w:rPr>
+          <w:color w:val="000000" w:themeColor="text1"/>
+          <w:sz w:val="32"/>
+          <w:szCs w:val="32"/>
+        </w:rPr>
+        <w:lastRenderedPageBreak/>
+        <w:t>5.2.3) Activity Diagram (CV Management System</w:t>
       </w:r>
       <w:proofErr w:type="gramStart"/>
       <w:r>
@@ -10064,8 +10497,607 @@
     </w:p>
     <w:p>
       <w:pPr>
-        <w:pStyle w:val="ListParagraph"/>
-        <w:rPr>
+        <w:pStyle w:val="NormalWeb"/>
+        <w:shd w:val="clear" w:color="auto" w:fill="FFFFFF" w:themeFill="background1"/>
+        <w:ind w:left="1080"/>
+        <w:jc w:val="both"/>
+        <w:rPr>
+          <w:b/>
+          <w:bCs/>
+          <w:color w:val="000000" w:themeColor="text1"/>
+          <w:sz w:val="32"/>
+          <w:szCs w:val="32"/>
+        </w:rPr>
+      </w:pPr>
+      <w:r>
+        <w:rPr>
+          <w:color w:val="000000" w:themeColor="text1"/>
+          <w:sz w:val="32"/>
+          <w:szCs w:val="32"/>
+        </w:rPr>
+        <w:sym w:font="Wingdings" w:char="F0E0"/>
+      </w:r>
+      <w:r>
+        <w:rPr>
+          <w:color w:val="000000" w:themeColor="text1"/>
+          <w:sz w:val="32"/>
+          <w:szCs w:val="32"/>
+        </w:rPr>
+        <w:t xml:space="preserve">Activity Diagram </w:t>
+      </w:r>
+      <w:r>
+        <w:rPr>
+          <w:b/>
+          <w:bCs/>
+          <w:color w:val="000000" w:themeColor="text1"/>
+          <w:sz w:val="32"/>
+          <w:szCs w:val="32"/>
+        </w:rPr>
+        <w:t>(Login</w:t>
+      </w:r>
+      <w:proofErr w:type="gramStart"/>
+      <w:r>
+        <w:rPr>
+          <w:b/>
+          <w:bCs/>
+          <w:color w:val="000000" w:themeColor="text1"/>
+          <w:sz w:val="32"/>
+          <w:szCs w:val="32"/>
+        </w:rPr>
+        <w:t>) :</w:t>
+      </w:r>
+      <w:proofErr w:type="gramEnd"/>
+      <w:r>
+        <w:rPr>
+          <w:b/>
+          <w:bCs/>
+          <w:color w:val="000000" w:themeColor="text1"/>
+          <w:sz w:val="32"/>
+          <w:szCs w:val="32"/>
+        </w:rPr>
+        <w:t>-</w:t>
+      </w:r>
+    </w:p>
+    <w:p>
+      <w:pPr>
+        <w:pStyle w:val="NormalWeb"/>
+        <w:shd w:val="clear" w:color="auto" w:fill="FFFFFF" w:themeFill="background1"/>
+        <w:ind w:left="1080"/>
+        <w:jc w:val="both"/>
+        <w:rPr>
+          <w:b/>
+          <w:bCs/>
+          <w:color w:val="000000" w:themeColor="text1"/>
+          <w:sz w:val="32"/>
+          <w:szCs w:val="32"/>
+        </w:rPr>
+      </w:pPr>
+    </w:p>
+    <w:p>
+      <w:pPr>
+        <w:pStyle w:val="NormalWeb"/>
+        <w:shd w:val="clear" w:color="auto" w:fill="FFFFFF" w:themeFill="background1"/>
+        <w:ind w:left="1080"/>
+        <w:jc w:val="both"/>
+        <w:rPr>
+          <w:color w:val="000000" w:themeColor="text1"/>
+          <w:sz w:val="32"/>
+          <w:szCs w:val="32"/>
+        </w:rPr>
+      </w:pPr>
+    </w:p>
+    <w:p>
+      <w:pPr>
+        <w:pStyle w:val="NormalWeb"/>
+        <w:shd w:val="clear" w:color="auto" w:fill="FFFFFF" w:themeFill="background1"/>
+        <w:ind w:left="1080"/>
+        <w:jc w:val="both"/>
+        <w:rPr>
+          <w:color w:val="000000" w:themeColor="text1"/>
+          <w:sz w:val="32"/>
+          <w:szCs w:val="32"/>
+        </w:rPr>
+      </w:pPr>
+      <w:r>
+        <w:rPr>
+          <w:noProof/>
+          <w:color w:val="000000" w:themeColor="text1"/>
+          <w:sz w:val="32"/>
+          <w:szCs w:val="32"/>
+          <w14:ligatures w14:val="standardContextual"/>
+        </w:rPr>
+        <w:drawing>
+          <wp:inline distT="0" distB="0" distL="0" distR="0" wp14:anchorId="5D56C145" wp14:editId="0DBAE786">
+            <wp:extent cx="5589767" cy="5524500"/>
+            <wp:effectExtent l="0" t="0" r="0" b="0"/>
+            <wp:docPr id="494114941" name="Picture 2"/>
+            <wp:cNvGraphicFramePr>
+              <a:graphicFrameLocks xmlns:a="http://schemas.openxmlformats.org/drawingml/2006/main" noChangeAspect="1"/>
+            </wp:cNvGraphicFramePr>
+            <a:graphic xmlns:a="http://schemas.openxmlformats.org/drawingml/2006/main">
+              <a:graphicData uri="http://schemas.openxmlformats.org/drawingml/2006/picture">
+                <pic:pic xmlns:pic="http://schemas.openxmlformats.org/drawingml/2006/picture">
+                  <pic:nvPicPr>
+                    <pic:cNvPr id="494114941" name="Picture 494114941"/>
+                    <pic:cNvPicPr/>
+                  </pic:nvPicPr>
+                  <pic:blipFill>
+                    <a:blip r:embed="rId8">
+                      <a:extLst>
+                        <a:ext uri="{28A0092B-C50C-407E-A947-70E740481C1C}">
+                          <a14:useLocalDpi xmlns:a14="http://schemas.microsoft.com/office/drawing/2010/main" val="0"/>
+                        </a:ext>
+                      </a:extLst>
+                    </a:blip>
+                    <a:stretch>
+                      <a:fillRect/>
+                    </a:stretch>
+                  </pic:blipFill>
+                  <pic:spPr>
+                    <a:xfrm>
+                      <a:off x="0" y="0"/>
+                      <a:ext cx="5595390" cy="5530058"/>
+                    </a:xfrm>
+                    <a:prstGeom prst="rect">
+                      <a:avLst/>
+                    </a:prstGeom>
+                  </pic:spPr>
+                </pic:pic>
+              </a:graphicData>
+            </a:graphic>
+          </wp:inline>
+        </w:drawing>
+      </w:r>
+    </w:p>
+    <w:p>
+      <w:pPr>
+        <w:rPr>
+          <w:sz w:val="32"/>
+          <w:szCs w:val="32"/>
+        </w:rPr>
+      </w:pPr>
+    </w:p>
+    <w:p>
+      <w:pPr>
+        <w:rPr>
+          <w:sz w:val="32"/>
+          <w:szCs w:val="32"/>
+        </w:rPr>
+      </w:pPr>
+    </w:p>
+    <w:p>
+      <w:pPr>
+        <w:rPr>
+          <w:sz w:val="32"/>
+          <w:szCs w:val="32"/>
+        </w:rPr>
+      </w:pPr>
+    </w:p>
+    <w:p>
+      <w:pPr>
+        <w:rPr>
+          <w:sz w:val="32"/>
+          <w:szCs w:val="32"/>
+        </w:rPr>
+      </w:pPr>
+    </w:p>
+    <w:p>
+      <w:pPr>
+        <w:pStyle w:val="NormalWeb"/>
+        <w:shd w:val="clear" w:color="auto" w:fill="FFFFFF" w:themeFill="background1"/>
+        <w:ind w:left="1080"/>
+        <w:jc w:val="both"/>
+        <w:rPr>
+          <w:color w:val="000000" w:themeColor="text1"/>
+          <w:sz w:val="32"/>
+          <w:szCs w:val="32"/>
+        </w:rPr>
+      </w:pPr>
+    </w:p>
+    <w:p>
+      <w:pPr>
+        <w:pStyle w:val="NormalWeb"/>
+        <w:shd w:val="clear" w:color="auto" w:fill="FFFFFF" w:themeFill="background1"/>
+        <w:jc w:val="both"/>
+        <w:rPr>
+          <w:b/>
+          <w:bCs/>
+          <w:color w:val="000000" w:themeColor="text1"/>
+          <w:sz w:val="32"/>
+          <w:szCs w:val="32"/>
+        </w:rPr>
+      </w:pPr>
+      <w:r>
+        <w:rPr>
+          <w:color w:val="000000" w:themeColor="text1"/>
+          <w:sz w:val="32"/>
+          <w:szCs w:val="32"/>
+        </w:rPr>
+        <w:lastRenderedPageBreak/>
+        <w:sym w:font="Wingdings" w:char="F0E0"/>
+      </w:r>
+      <w:r>
+        <w:rPr>
+          <w:color w:val="000000" w:themeColor="text1"/>
+          <w:sz w:val="32"/>
+          <w:szCs w:val="32"/>
+        </w:rPr>
+        <w:t xml:space="preserve">Activity Diagram </w:t>
+      </w:r>
+      <w:r>
+        <w:rPr>
+          <w:b/>
+          <w:bCs/>
+          <w:color w:val="000000" w:themeColor="text1"/>
+          <w:sz w:val="32"/>
+          <w:szCs w:val="32"/>
+        </w:rPr>
+        <w:t>(</w:t>
+      </w:r>
+      <w:r>
+        <w:rPr>
+          <w:b/>
+          <w:bCs/>
+          <w:color w:val="000000" w:themeColor="text1"/>
+          <w:sz w:val="32"/>
+          <w:szCs w:val="32"/>
+        </w:rPr>
+        <w:t>Admin</w:t>
+      </w:r>
+      <w:proofErr w:type="gramStart"/>
+      <w:r>
+        <w:rPr>
+          <w:b/>
+          <w:bCs/>
+          <w:color w:val="000000" w:themeColor="text1"/>
+          <w:sz w:val="32"/>
+          <w:szCs w:val="32"/>
+        </w:rPr>
+        <w:t>):-</w:t>
+      </w:r>
+      <w:proofErr w:type="gramEnd"/>
+    </w:p>
+    <w:p>
+      <w:pPr>
+        <w:pStyle w:val="NormalWeb"/>
+        <w:shd w:val="clear" w:color="auto" w:fill="FFFFFF" w:themeFill="background1"/>
+        <w:jc w:val="both"/>
+        <w:rPr>
+          <w:b/>
+          <w:bCs/>
+          <w:color w:val="000000" w:themeColor="text1"/>
+          <w:sz w:val="32"/>
+          <w:szCs w:val="32"/>
+        </w:rPr>
+      </w:pPr>
+    </w:p>
+    <w:p>
+      <w:pPr>
+        <w:pStyle w:val="NormalWeb"/>
+        <w:shd w:val="clear" w:color="auto" w:fill="FFFFFF" w:themeFill="background1"/>
+        <w:jc w:val="both"/>
+        <w:rPr>
+          <w:b/>
+          <w:bCs/>
+          <w:color w:val="000000" w:themeColor="text1"/>
+          <w:sz w:val="32"/>
+          <w:szCs w:val="32"/>
+        </w:rPr>
+      </w:pPr>
+    </w:p>
+    <w:p>
+      <w:pPr>
+        <w:pStyle w:val="NormalWeb"/>
+        <w:shd w:val="clear" w:color="auto" w:fill="FFFFFF" w:themeFill="background1"/>
+        <w:jc w:val="both"/>
+        <w:rPr>
+          <w:b/>
+          <w:bCs/>
+          <w:color w:val="000000" w:themeColor="text1"/>
+          <w:sz w:val="32"/>
+          <w:szCs w:val="32"/>
+        </w:rPr>
+      </w:pPr>
+      <w:r>
+        <w:rPr>
+          <w:b/>
+          <w:bCs/>
+          <w:noProof/>
+          <w:color w:val="000000" w:themeColor="text1"/>
+          <w:sz w:val="32"/>
+          <w:szCs w:val="32"/>
+          <w14:ligatures w14:val="standardContextual"/>
+        </w:rPr>
+        <w:drawing>
+          <wp:inline distT="0" distB="0" distL="0" distR="0" wp14:anchorId="66E8D634" wp14:editId="5F7BDCBD">
+            <wp:extent cx="6299835" cy="4793993"/>
+            <wp:effectExtent l="0" t="0" r="5715" b="6985"/>
+            <wp:docPr id="1838013672" name="Picture 5"/>
+            <wp:cNvGraphicFramePr>
+              <a:graphicFrameLocks xmlns:a="http://schemas.openxmlformats.org/drawingml/2006/main" noChangeAspect="1"/>
+            </wp:cNvGraphicFramePr>
+            <a:graphic xmlns:a="http://schemas.openxmlformats.org/drawingml/2006/main">
+              <a:graphicData uri="http://schemas.openxmlformats.org/drawingml/2006/picture">
+                <pic:pic xmlns:pic="http://schemas.openxmlformats.org/drawingml/2006/picture">
+                  <pic:nvPicPr>
+                    <pic:cNvPr id="1838013672" name="Picture 1838013672"/>
+                    <pic:cNvPicPr/>
+                  </pic:nvPicPr>
+                  <pic:blipFill>
+                    <a:blip r:embed="rId9">
+                      <a:extLst>
+                        <a:ext uri="{28A0092B-C50C-407E-A947-70E740481C1C}">
+                          <a14:useLocalDpi xmlns:a14="http://schemas.microsoft.com/office/drawing/2010/main" val="0"/>
+                        </a:ext>
+                      </a:extLst>
+                    </a:blip>
+                    <a:stretch>
+                      <a:fillRect/>
+                    </a:stretch>
+                  </pic:blipFill>
+                  <pic:spPr>
+                    <a:xfrm>
+                      <a:off x="0" y="0"/>
+                      <a:ext cx="6318895" cy="4808497"/>
+                    </a:xfrm>
+                    <a:prstGeom prst="rect">
+                      <a:avLst/>
+                    </a:prstGeom>
+                  </pic:spPr>
+                </pic:pic>
+              </a:graphicData>
+            </a:graphic>
+          </wp:inline>
+        </w:drawing>
+      </w:r>
+    </w:p>
+    <w:p>
+      <w:pPr>
+        <w:pStyle w:val="NormalWeb"/>
+        <w:shd w:val="clear" w:color="auto" w:fill="FFFFFF" w:themeFill="background1"/>
+        <w:jc w:val="both"/>
+        <w:rPr>
+          <w:b/>
+          <w:bCs/>
+          <w:color w:val="000000" w:themeColor="text1"/>
+          <w:sz w:val="32"/>
+          <w:szCs w:val="32"/>
+        </w:rPr>
+      </w:pPr>
+    </w:p>
+    <w:p>
+      <w:pPr>
+        <w:pStyle w:val="NormalWeb"/>
+        <w:shd w:val="clear" w:color="auto" w:fill="FFFFFF" w:themeFill="background1"/>
+        <w:ind w:left="1080"/>
+        <w:jc w:val="both"/>
+        <w:rPr>
+          <w:b/>
+          <w:bCs/>
+          <w:color w:val="000000" w:themeColor="text1"/>
+          <w:sz w:val="32"/>
+          <w:szCs w:val="32"/>
+        </w:rPr>
+      </w:pPr>
+    </w:p>
+    <w:p>
+      <w:pPr>
+        <w:pStyle w:val="NormalWeb"/>
+        <w:shd w:val="clear" w:color="auto" w:fill="FFFFFF" w:themeFill="background1"/>
+        <w:ind w:left="1080"/>
+        <w:jc w:val="both"/>
+        <w:rPr>
+          <w:b/>
+          <w:bCs/>
+          <w:color w:val="000000" w:themeColor="text1"/>
+          <w:sz w:val="32"/>
+          <w:szCs w:val="32"/>
+        </w:rPr>
+      </w:pPr>
+    </w:p>
+    <w:p>
+      <w:pPr>
+        <w:pStyle w:val="NormalWeb"/>
+        <w:shd w:val="clear" w:color="auto" w:fill="FFFFFF" w:themeFill="background1"/>
+        <w:ind w:left="1080"/>
+        <w:jc w:val="both"/>
+        <w:rPr>
+          <w:b/>
+          <w:bCs/>
+          <w:noProof/>
+          <w:color w:val="000000" w:themeColor="text1"/>
+          <w:sz w:val="32"/>
+          <w:szCs w:val="32"/>
+          <w14:ligatures w14:val="standardContextual"/>
+        </w:rPr>
+      </w:pPr>
+    </w:p>
+    <w:p>
+      <w:pPr>
+        <w:pStyle w:val="NormalWeb"/>
+        <w:shd w:val="clear" w:color="auto" w:fill="FFFFFF" w:themeFill="background1"/>
+        <w:ind w:left="1080"/>
+        <w:jc w:val="both"/>
+        <w:rPr>
+          <w:b/>
+          <w:bCs/>
+          <w:color w:val="000000" w:themeColor="text1"/>
+          <w:sz w:val="32"/>
+          <w:szCs w:val="32"/>
+        </w:rPr>
+      </w:pPr>
+    </w:p>
+    <w:p>
+      <w:pPr>
+        <w:pStyle w:val="NormalWeb"/>
+        <w:shd w:val="clear" w:color="auto" w:fill="FFFFFF" w:themeFill="background1"/>
+        <w:jc w:val="both"/>
+        <w:rPr>
+          <w:color w:val="000000" w:themeColor="text1"/>
+          <w:sz w:val="32"/>
+          <w:szCs w:val="32"/>
+        </w:rPr>
+      </w:pPr>
+      <w:r>
+        <w:rPr>
+          <w:color w:val="000000" w:themeColor="text1"/>
+          <w:sz w:val="32"/>
+          <w:szCs w:val="32"/>
+        </w:rPr>
+        <w:tab/>
+      </w:r>
+    </w:p>
+    <w:p>
+      <w:pPr>
+        <w:pStyle w:val="NormalWeb"/>
+        <w:shd w:val="clear" w:color="auto" w:fill="FFFFFF" w:themeFill="background1"/>
+        <w:jc w:val="both"/>
+        <w:rPr>
+          <w:b/>
+          <w:bCs/>
+          <w:color w:val="000000" w:themeColor="text1"/>
+          <w:sz w:val="32"/>
+          <w:szCs w:val="32"/>
+        </w:rPr>
+      </w:pPr>
+      <w:r>
+        <w:rPr>
+          <w:color w:val="000000" w:themeColor="text1"/>
+          <w:sz w:val="32"/>
+          <w:szCs w:val="32"/>
+        </w:rPr>
+        <w:lastRenderedPageBreak/>
+        <w:sym w:font="Wingdings" w:char="F0E0"/>
+      </w:r>
+      <w:r>
+        <w:rPr>
+          <w:color w:val="000000" w:themeColor="text1"/>
+          <w:sz w:val="32"/>
+          <w:szCs w:val="32"/>
+        </w:rPr>
+        <w:t xml:space="preserve">Activity Diagram </w:t>
+      </w:r>
+      <w:r>
+        <w:rPr>
+          <w:b/>
+          <w:bCs/>
+          <w:color w:val="000000" w:themeColor="text1"/>
+          <w:sz w:val="32"/>
+          <w:szCs w:val="32"/>
+        </w:rPr>
+        <w:t>(User</w:t>
+      </w:r>
+      <w:proofErr w:type="gramStart"/>
+      <w:r>
+        <w:rPr>
+          <w:b/>
+          <w:bCs/>
+          <w:color w:val="000000" w:themeColor="text1"/>
+          <w:sz w:val="32"/>
+          <w:szCs w:val="32"/>
+        </w:rPr>
+        <w:t>):-</w:t>
+      </w:r>
+      <w:proofErr w:type="gramEnd"/>
+    </w:p>
+    <w:p>
+      <w:pPr>
+        <w:pStyle w:val="NormalWeb"/>
+        <w:shd w:val="clear" w:color="auto" w:fill="FFFFFF" w:themeFill="background1"/>
+        <w:jc w:val="both"/>
+        <w:rPr>
+          <w:b/>
+          <w:bCs/>
+          <w:color w:val="000000" w:themeColor="text1"/>
+          <w:sz w:val="32"/>
+          <w:szCs w:val="32"/>
+        </w:rPr>
+      </w:pPr>
+    </w:p>
+    <w:p>
+      <w:pPr>
+        <w:pStyle w:val="NormalWeb"/>
+        <w:shd w:val="clear" w:color="auto" w:fill="FFFFFF" w:themeFill="background1"/>
+        <w:jc w:val="both"/>
+        <w:rPr>
+          <w:b/>
+          <w:bCs/>
+          <w:color w:val="000000" w:themeColor="text1"/>
+          <w:sz w:val="32"/>
+          <w:szCs w:val="32"/>
+        </w:rPr>
+      </w:pPr>
+    </w:p>
+    <w:p>
+      <w:pPr>
+        <w:pStyle w:val="NormalWeb"/>
+        <w:shd w:val="clear" w:color="auto" w:fill="FFFFFF" w:themeFill="background1"/>
+        <w:jc w:val="both"/>
+        <w:rPr>
+          <w:color w:val="000000" w:themeColor="text1"/>
+          <w:sz w:val="32"/>
+          <w:szCs w:val="32"/>
+        </w:rPr>
+      </w:pPr>
+      <w:r>
+        <w:rPr>
+          <w:noProof/>
+          <w:color w:val="000000" w:themeColor="text1"/>
+          <w:sz w:val="32"/>
+          <w:szCs w:val="32"/>
+          <w14:ligatures w14:val="standardContextual"/>
+        </w:rPr>
+        <w:drawing>
+          <wp:inline distT="0" distB="0" distL="0" distR="0" wp14:anchorId="6067AD14" wp14:editId="5A274D3A">
+            <wp:extent cx="6294487" cy="4788708"/>
+            <wp:effectExtent l="0" t="0" r="0" b="0"/>
+            <wp:docPr id="1471684294" name="Picture 4"/>
+            <wp:cNvGraphicFramePr>
+              <a:graphicFrameLocks xmlns:a="http://schemas.openxmlformats.org/drawingml/2006/main" noChangeAspect="1"/>
+            </wp:cNvGraphicFramePr>
+            <a:graphic xmlns:a="http://schemas.openxmlformats.org/drawingml/2006/main">
+              <a:graphicData uri="http://schemas.openxmlformats.org/drawingml/2006/picture">
+                <pic:pic xmlns:pic="http://schemas.openxmlformats.org/drawingml/2006/picture">
+                  <pic:nvPicPr>
+                    <pic:cNvPr id="1471684294" name="Picture 1471684294"/>
+                    <pic:cNvPicPr/>
+                  </pic:nvPicPr>
+                  <pic:blipFill>
+                    <a:blip r:embed="rId10">
+                      <a:extLst>
+                        <a:ext uri="{28A0092B-C50C-407E-A947-70E740481C1C}">
+                          <a14:useLocalDpi xmlns:a14="http://schemas.microsoft.com/office/drawing/2010/main" val="0"/>
+                        </a:ext>
+                      </a:extLst>
+                    </a:blip>
+                    <a:stretch>
+                      <a:fillRect/>
+                    </a:stretch>
+                  </pic:blipFill>
+                  <pic:spPr>
+                    <a:xfrm>
+                      <a:off x="0" y="0"/>
+                      <a:ext cx="6323951" cy="4811123"/>
+                    </a:xfrm>
+                    <a:prstGeom prst="rect">
+                      <a:avLst/>
+                    </a:prstGeom>
+                  </pic:spPr>
+                </pic:pic>
+              </a:graphicData>
+            </a:graphic>
+          </wp:inline>
+        </w:drawing>
+      </w:r>
+    </w:p>
+    <w:p>
+      <w:pPr>
+        <w:pStyle w:val="NormalWeb"/>
+        <w:shd w:val="clear" w:color="auto" w:fill="FFFFFF" w:themeFill="background1"/>
+        <w:ind w:left="1080"/>
+        <w:jc w:val="both"/>
+        <w:rPr>
+          <w:color w:val="000000" w:themeColor="text1"/>
           <w:sz w:val="32"/>
           <w:szCs w:val="32"/>
         </w:rPr>

</xml_diff>

<commit_message>
15 may complete work done
</commit_message>
<xml_diff>
--- a/Project_Docs/project_documentaion.docx
+++ b/Project_Docs/project_documentaion.docx
@@ -10732,17 +10732,7 @@
           <w:sz w:val="32"/>
           <w:szCs w:val="32"/>
         </w:rPr>
-        <w:t>(</w:t>
-      </w:r>
-      <w:r>
-        <w:rPr>
-          <w:b/>
-          <w:bCs/>
-          <w:color w:val="000000" w:themeColor="text1"/>
-          <w:sz w:val="32"/>
-          <w:szCs w:val="32"/>
-        </w:rPr>
-        <w:t>Admin</w:t>
+        <w:t>(Admin</w:t>
       </w:r>
       <w:proofErr w:type="gramStart"/>
       <w:r>
@@ -11094,10 +11084,1884 @@
       <w:pPr>
         <w:pStyle w:val="NormalWeb"/>
         <w:shd w:val="clear" w:color="auto" w:fill="FFFFFF" w:themeFill="background1"/>
-        <w:ind w:left="1080"/>
         <w:jc w:val="both"/>
         <w:rPr>
           <w:color w:val="000000" w:themeColor="text1"/>
+          <w:sz w:val="32"/>
+          <w:szCs w:val="32"/>
+        </w:rPr>
+      </w:pPr>
+    </w:p>
+    <w:p>
+      <w:pPr>
+        <w:pStyle w:val="NormalWeb"/>
+        <w:shd w:val="clear" w:color="auto" w:fill="FFFFFF" w:themeFill="background1"/>
+        <w:jc w:val="both"/>
+        <w:rPr>
+          <w:color w:val="000000" w:themeColor="text1"/>
+          <w:sz w:val="32"/>
+          <w:szCs w:val="32"/>
+        </w:rPr>
+      </w:pPr>
+    </w:p>
+    <w:p>
+      <w:pPr>
+        <w:pStyle w:val="NormalWeb"/>
+        <w:shd w:val="clear" w:color="auto" w:fill="FFFFFF" w:themeFill="background1"/>
+        <w:jc w:val="both"/>
+        <w:rPr>
+          <w:color w:val="000000" w:themeColor="text1"/>
+          <w:sz w:val="32"/>
+          <w:szCs w:val="32"/>
+        </w:rPr>
+      </w:pPr>
+    </w:p>
+    <w:p>
+      <w:pPr>
+        <w:pStyle w:val="NormalWeb"/>
+        <w:shd w:val="clear" w:color="auto" w:fill="FFFFFF" w:themeFill="background1"/>
+        <w:jc w:val="both"/>
+        <w:rPr>
+          <w:color w:val="000000" w:themeColor="text1"/>
+          <w:sz w:val="32"/>
+          <w:szCs w:val="32"/>
+        </w:rPr>
+      </w:pPr>
+    </w:p>
+    <w:p>
+      <w:pPr>
+        <w:pStyle w:val="NormalWeb"/>
+        <w:shd w:val="clear" w:color="auto" w:fill="FFFFFF" w:themeFill="background1"/>
+        <w:jc w:val="both"/>
+        <w:rPr>
+          <w:color w:val="000000" w:themeColor="text1"/>
+          <w:sz w:val="32"/>
+          <w:szCs w:val="32"/>
+        </w:rPr>
+      </w:pPr>
+    </w:p>
+    <w:p>
+      <w:pPr>
+        <w:pStyle w:val="NormalWeb"/>
+        <w:shd w:val="clear" w:color="auto" w:fill="FFFFFF" w:themeFill="background1"/>
+        <w:jc w:val="both"/>
+        <w:rPr>
+          <w:color w:val="000000" w:themeColor="text1"/>
+          <w:sz w:val="32"/>
+          <w:szCs w:val="32"/>
+        </w:rPr>
+      </w:pPr>
+    </w:p>
+    <w:p>
+      <w:pPr>
+        <w:pStyle w:val="NormalWeb"/>
+        <w:shd w:val="clear" w:color="auto" w:fill="FFFFFF" w:themeFill="background1"/>
+        <w:jc w:val="both"/>
+        <w:rPr>
+          <w:color w:val="000000" w:themeColor="text1"/>
+          <w:sz w:val="32"/>
+          <w:szCs w:val="32"/>
+        </w:rPr>
+      </w:pPr>
+      <w:r>
+        <w:rPr>
+          <w:color w:val="000000" w:themeColor="text1"/>
+          <w:sz w:val="32"/>
+          <w:szCs w:val="32"/>
+        </w:rPr>
+        <w:lastRenderedPageBreak/>
+        <w:t xml:space="preserve">5.2.4) </w:t>
+      </w:r>
+      <w:r>
+        <w:rPr>
+          <w:color w:val="000000" w:themeColor="text1"/>
+          <w:sz w:val="32"/>
+          <w:szCs w:val="32"/>
+        </w:rPr>
+        <w:t>Sequence Diagram (Tour Booking System</w:t>
+      </w:r>
+      <w:proofErr w:type="gramStart"/>
+      <w:r>
+        <w:rPr>
+          <w:color w:val="000000" w:themeColor="text1"/>
+          <w:sz w:val="32"/>
+          <w:szCs w:val="32"/>
+        </w:rPr>
+        <w:t>):-</w:t>
+      </w:r>
+      <w:proofErr w:type="gramEnd"/>
+    </w:p>
+    <w:p>
+      <w:pPr>
+        <w:pStyle w:val="NormalWeb"/>
+        <w:shd w:val="clear" w:color="auto" w:fill="FFFFFF" w:themeFill="background1"/>
+        <w:jc w:val="both"/>
+        <w:rPr>
+          <w:color w:val="000000" w:themeColor="text1"/>
+          <w:sz w:val="32"/>
+          <w:szCs w:val="32"/>
+        </w:rPr>
+      </w:pPr>
+    </w:p>
+    <w:p>
+      <w:pPr>
+        <w:pStyle w:val="NormalWeb"/>
+        <w:shd w:val="clear" w:color="auto" w:fill="FFFFFF" w:themeFill="background1"/>
+        <w:jc w:val="both"/>
+        <w:rPr>
+          <w:b/>
+          <w:bCs/>
+          <w:color w:val="000000" w:themeColor="text1"/>
+          <w:sz w:val="32"/>
+          <w:szCs w:val="32"/>
+        </w:rPr>
+      </w:pPr>
+      <w:r>
+        <w:rPr>
+          <w:color w:val="000000" w:themeColor="text1"/>
+          <w:sz w:val="32"/>
+          <w:szCs w:val="32"/>
+        </w:rPr>
+        <w:sym w:font="Wingdings" w:char="F0E0"/>
+      </w:r>
+      <w:r>
+        <w:rPr>
+          <w:color w:val="000000" w:themeColor="text1"/>
+          <w:sz w:val="32"/>
+          <w:szCs w:val="32"/>
+        </w:rPr>
+        <w:t xml:space="preserve">Sequence Diagram </w:t>
+      </w:r>
+      <w:r>
+        <w:rPr>
+          <w:b/>
+          <w:bCs/>
+          <w:color w:val="000000" w:themeColor="text1"/>
+          <w:sz w:val="32"/>
+          <w:szCs w:val="32"/>
+        </w:rPr>
+        <w:t>(Sign In</w:t>
+      </w:r>
+      <w:proofErr w:type="gramStart"/>
+      <w:r>
+        <w:rPr>
+          <w:b/>
+          <w:bCs/>
+          <w:color w:val="000000" w:themeColor="text1"/>
+          <w:sz w:val="32"/>
+          <w:szCs w:val="32"/>
+        </w:rPr>
+        <w:t>) :</w:t>
+      </w:r>
+      <w:proofErr w:type="gramEnd"/>
+      <w:r>
+        <w:rPr>
+          <w:b/>
+          <w:bCs/>
+          <w:color w:val="000000" w:themeColor="text1"/>
+          <w:sz w:val="32"/>
+          <w:szCs w:val="32"/>
+        </w:rPr>
+        <w:t>-</w:t>
+      </w:r>
+    </w:p>
+    <w:p>
+      <w:pPr>
+        <w:pStyle w:val="NormalWeb"/>
+        <w:shd w:val="clear" w:color="auto" w:fill="FFFFFF" w:themeFill="background1"/>
+        <w:jc w:val="both"/>
+        <w:rPr>
+          <w:b/>
+          <w:bCs/>
+          <w:color w:val="000000" w:themeColor="text1"/>
+          <w:sz w:val="32"/>
+          <w:szCs w:val="32"/>
+        </w:rPr>
+      </w:pPr>
+    </w:p>
+    <w:p>
+      <w:pPr>
+        <w:pStyle w:val="NormalWeb"/>
+        <w:shd w:val="clear" w:color="auto" w:fill="FFFFFF" w:themeFill="background1"/>
+        <w:jc w:val="both"/>
+        <w:rPr>
+          <w:b/>
+          <w:bCs/>
+          <w:color w:val="000000" w:themeColor="text1"/>
+          <w:sz w:val="32"/>
+          <w:szCs w:val="32"/>
+        </w:rPr>
+      </w:pPr>
+    </w:p>
+    <w:p>
+      <w:pPr>
+        <w:pStyle w:val="NormalWeb"/>
+        <w:shd w:val="clear" w:color="auto" w:fill="FFFFFF" w:themeFill="background1"/>
+        <w:jc w:val="both"/>
+        <w:rPr>
+          <w:color w:val="000000" w:themeColor="text1"/>
+          <w:sz w:val="32"/>
+          <w:szCs w:val="32"/>
+        </w:rPr>
+      </w:pPr>
+      <w:r>
+        <w:rPr>
+          <w:noProof/>
+          <w:color w:val="000000" w:themeColor="text1"/>
+          <w:sz w:val="32"/>
+          <w:szCs w:val="32"/>
+        </w:rPr>
+        <w:drawing>
+          <wp:inline distT="0" distB="0" distL="0" distR="0" wp14:anchorId="0013C77B" wp14:editId="485F4F2F">
+            <wp:extent cx="6205235" cy="5956300"/>
+            <wp:effectExtent l="0" t="0" r="5080" b="6350"/>
+            <wp:docPr id="8" name="Picture 8"/>
+            <wp:cNvGraphicFramePr>
+              <a:graphicFrameLocks xmlns:a="http://schemas.openxmlformats.org/drawingml/2006/main" noChangeAspect="1"/>
+            </wp:cNvGraphicFramePr>
+            <a:graphic xmlns:a="http://schemas.openxmlformats.org/drawingml/2006/main">
+              <a:graphicData uri="http://schemas.openxmlformats.org/drawingml/2006/picture">
+                <pic:pic xmlns:pic="http://schemas.openxmlformats.org/drawingml/2006/picture">
+                  <pic:nvPicPr>
+                    <pic:cNvPr id="8" name="Picture 8"/>
+                    <pic:cNvPicPr/>
+                  </pic:nvPicPr>
+                  <pic:blipFill>
+                    <a:blip r:embed="rId11">
+                      <a:extLst>
+                        <a:ext uri="{28A0092B-C50C-407E-A947-70E740481C1C}">
+                          <a14:useLocalDpi xmlns:a14="http://schemas.microsoft.com/office/drawing/2010/main" val="0"/>
+                        </a:ext>
+                      </a:extLst>
+                    </a:blip>
+                    <a:stretch>
+                      <a:fillRect/>
+                    </a:stretch>
+                  </pic:blipFill>
+                  <pic:spPr>
+                    <a:xfrm>
+                      <a:off x="0" y="0"/>
+                      <a:ext cx="6237737" cy="5987498"/>
+                    </a:xfrm>
+                    <a:prstGeom prst="rect">
+                      <a:avLst/>
+                    </a:prstGeom>
+                  </pic:spPr>
+                </pic:pic>
+              </a:graphicData>
+            </a:graphic>
+          </wp:inline>
+        </w:drawing>
+      </w:r>
+    </w:p>
+    <w:p>
+      <w:pPr>
+        <w:pStyle w:val="NormalWeb"/>
+        <w:shd w:val="clear" w:color="auto" w:fill="FFFFFF" w:themeFill="background1"/>
+        <w:jc w:val="both"/>
+        <w:rPr>
+          <w:color w:val="000000" w:themeColor="text1"/>
+          <w:sz w:val="32"/>
+          <w:szCs w:val="32"/>
+        </w:rPr>
+      </w:pPr>
+    </w:p>
+    <w:p>
+      <w:pPr>
+        <w:pStyle w:val="NormalWeb"/>
+        <w:shd w:val="clear" w:color="auto" w:fill="FFFFFF" w:themeFill="background1"/>
+        <w:jc w:val="both"/>
+        <w:rPr>
+          <w:color w:val="000000" w:themeColor="text1"/>
+          <w:sz w:val="32"/>
+          <w:szCs w:val="32"/>
+        </w:rPr>
+      </w:pPr>
+    </w:p>
+    <w:p>
+      <w:pPr>
+        <w:pStyle w:val="NormalWeb"/>
+        <w:shd w:val="clear" w:color="auto" w:fill="FFFFFF" w:themeFill="background1"/>
+        <w:jc w:val="both"/>
+        <w:rPr>
+          <w:color w:val="000000" w:themeColor="text1"/>
+          <w:sz w:val="32"/>
+          <w:szCs w:val="32"/>
+        </w:rPr>
+      </w:pPr>
+    </w:p>
+    <w:p>
+      <w:pPr>
+        <w:pStyle w:val="NormalWeb"/>
+        <w:jc w:val="both"/>
+        <w:rPr>
+          <w:b/>
+          <w:bCs/>
+          <w:sz w:val="32"/>
+          <w:szCs w:val="32"/>
+        </w:rPr>
+      </w:pPr>
+      <w:r>
+        <w:rPr>
+          <w:sz w:val="32"/>
+          <w:szCs w:val="32"/>
+        </w:rPr>
+        <w:sym w:font="Wingdings" w:char="F0E0"/>
+      </w:r>
+      <w:r>
+        <w:rPr>
+          <w:sz w:val="32"/>
+          <w:szCs w:val="32"/>
+        </w:rPr>
+        <w:t xml:space="preserve">Sequence Diagram </w:t>
+      </w:r>
+      <w:r>
+        <w:rPr>
+          <w:b/>
+          <w:bCs/>
+          <w:sz w:val="32"/>
+          <w:szCs w:val="32"/>
+        </w:rPr>
+        <w:t>(Admin</w:t>
+      </w:r>
+      <w:proofErr w:type="gramStart"/>
+      <w:r>
+        <w:rPr>
+          <w:b/>
+          <w:bCs/>
+          <w:sz w:val="32"/>
+          <w:szCs w:val="32"/>
+        </w:rPr>
+        <w:t>) :</w:t>
+      </w:r>
+      <w:proofErr w:type="gramEnd"/>
+      <w:r>
+        <w:rPr>
+          <w:b/>
+          <w:bCs/>
+          <w:sz w:val="32"/>
+          <w:szCs w:val="32"/>
+        </w:rPr>
+        <w:t>-</w:t>
+      </w:r>
+    </w:p>
+    <w:p>
+      <w:pPr>
+        <w:pStyle w:val="NormalWeb"/>
+        <w:jc w:val="both"/>
+        <w:rPr>
+          <w:b/>
+          <w:bCs/>
+          <w:sz w:val="32"/>
+          <w:szCs w:val="32"/>
+        </w:rPr>
+      </w:pPr>
+    </w:p>
+    <w:p>
+      <w:pPr>
+        <w:pStyle w:val="NormalWeb"/>
+        <w:jc w:val="both"/>
+        <w:rPr>
+          <w:b/>
+          <w:bCs/>
+          <w:sz w:val="32"/>
+          <w:szCs w:val="32"/>
+        </w:rPr>
+      </w:pPr>
+    </w:p>
+    <w:p>
+      <w:pPr>
+        <w:pStyle w:val="NormalWeb"/>
+        <w:jc w:val="both"/>
+        <w:rPr>
+          <w:b/>
+          <w:bCs/>
+          <w:sz w:val="32"/>
+          <w:szCs w:val="32"/>
+        </w:rPr>
+      </w:pPr>
+    </w:p>
+    <w:p>
+      <w:pPr>
+        <w:pStyle w:val="NormalWeb"/>
+        <w:jc w:val="both"/>
+        <w:rPr>
+          <w:sz w:val="32"/>
+          <w:szCs w:val="32"/>
+        </w:rPr>
+      </w:pPr>
+      <w:r>
+        <w:rPr>
+          <w:noProof/>
+          <w:sz w:val="32"/>
+          <w:szCs w:val="32"/>
+          <w14:ligatures w14:val="standardContextual"/>
+        </w:rPr>
+        <w:drawing>
+          <wp:inline distT="0" distB="0" distL="0" distR="0" wp14:anchorId="0370380D" wp14:editId="1134E495">
+            <wp:extent cx="6083667" cy="5285105"/>
+            <wp:effectExtent l="0" t="0" r="0" b="0"/>
+            <wp:docPr id="1428522025" name="Picture 1"/>
+            <wp:cNvGraphicFramePr>
+              <a:graphicFrameLocks xmlns:a="http://schemas.openxmlformats.org/drawingml/2006/main" noChangeAspect="1"/>
+            </wp:cNvGraphicFramePr>
+            <a:graphic xmlns:a="http://schemas.openxmlformats.org/drawingml/2006/main">
+              <a:graphicData uri="http://schemas.openxmlformats.org/drawingml/2006/picture">
+                <pic:pic xmlns:pic="http://schemas.openxmlformats.org/drawingml/2006/picture">
+                  <pic:nvPicPr>
+                    <pic:cNvPr id="1428522025" name="Picture 1428522025"/>
+                    <pic:cNvPicPr/>
+                  </pic:nvPicPr>
+                  <pic:blipFill>
+                    <a:blip r:embed="rId12">
+                      <a:extLst>
+                        <a:ext uri="{28A0092B-C50C-407E-A947-70E740481C1C}">
+                          <a14:useLocalDpi xmlns:a14="http://schemas.microsoft.com/office/drawing/2010/main" val="0"/>
+                        </a:ext>
+                      </a:extLst>
+                    </a:blip>
+                    <a:stretch>
+                      <a:fillRect/>
+                    </a:stretch>
+                  </pic:blipFill>
+                  <pic:spPr>
+                    <a:xfrm>
+                      <a:off x="0" y="0"/>
+                      <a:ext cx="6100708" cy="5299909"/>
+                    </a:xfrm>
+                    <a:prstGeom prst="rect">
+                      <a:avLst/>
+                    </a:prstGeom>
+                  </pic:spPr>
+                </pic:pic>
+              </a:graphicData>
+            </a:graphic>
+          </wp:inline>
+        </w:drawing>
+      </w:r>
+    </w:p>
+    <w:p>
+      <w:pPr>
+        <w:pStyle w:val="NormalWeb"/>
+        <w:jc w:val="both"/>
+        <w:rPr>
+          <w:sz w:val="32"/>
+          <w:szCs w:val="32"/>
+        </w:rPr>
+      </w:pPr>
+    </w:p>
+    <w:p>
+      <w:pPr>
+        <w:pStyle w:val="NormalWeb"/>
+        <w:jc w:val="both"/>
+        <w:rPr>
+          <w:sz w:val="32"/>
+          <w:szCs w:val="32"/>
+        </w:rPr>
+      </w:pPr>
+    </w:p>
+    <w:p>
+      <w:pPr>
+        <w:pStyle w:val="NormalWeb"/>
+        <w:jc w:val="both"/>
+        <w:rPr>
+          <w:sz w:val="32"/>
+          <w:szCs w:val="32"/>
+        </w:rPr>
+      </w:pPr>
+    </w:p>
+    <w:p>
+      <w:pPr>
+        <w:pStyle w:val="NormalWeb"/>
+        <w:jc w:val="both"/>
+        <w:rPr>
+          <w:sz w:val="32"/>
+          <w:szCs w:val="32"/>
+        </w:rPr>
+      </w:pPr>
+    </w:p>
+    <w:p>
+      <w:pPr>
+        <w:pStyle w:val="NormalWeb"/>
+        <w:jc w:val="both"/>
+        <w:rPr>
+          <w:b/>
+          <w:bCs/>
+          <w:sz w:val="32"/>
+          <w:szCs w:val="32"/>
+        </w:rPr>
+      </w:pPr>
+      <w:r>
+        <w:rPr>
+          <w:sz w:val="32"/>
+          <w:szCs w:val="32"/>
+        </w:rPr>
+        <w:sym w:font="Wingdings" w:char="F0E0"/>
+      </w:r>
+      <w:r>
+        <w:rPr>
+          <w:sz w:val="32"/>
+          <w:szCs w:val="32"/>
+        </w:rPr>
+        <w:t xml:space="preserve">Sequence Diagram </w:t>
+      </w:r>
+      <w:r>
+        <w:rPr>
+          <w:b/>
+          <w:bCs/>
+          <w:sz w:val="32"/>
+          <w:szCs w:val="32"/>
+        </w:rPr>
+        <w:t>(Admin</w:t>
+      </w:r>
+      <w:proofErr w:type="gramStart"/>
+      <w:r>
+        <w:rPr>
+          <w:b/>
+          <w:bCs/>
+          <w:sz w:val="32"/>
+          <w:szCs w:val="32"/>
+        </w:rPr>
+        <w:t>) :</w:t>
+      </w:r>
+      <w:proofErr w:type="gramEnd"/>
+      <w:r>
+        <w:rPr>
+          <w:b/>
+          <w:bCs/>
+          <w:sz w:val="32"/>
+          <w:szCs w:val="32"/>
+        </w:rPr>
+        <w:t>-</w:t>
+      </w:r>
+    </w:p>
+    <w:p>
+      <w:pPr>
+        <w:pStyle w:val="NormalWeb"/>
+        <w:jc w:val="both"/>
+        <w:rPr>
+          <w:b/>
+          <w:bCs/>
+          <w:sz w:val="32"/>
+          <w:szCs w:val="32"/>
+        </w:rPr>
+      </w:pPr>
+    </w:p>
+    <w:p>
+      <w:pPr>
+        <w:pStyle w:val="NormalWeb"/>
+        <w:jc w:val="both"/>
+        <w:rPr>
+          <w:b/>
+          <w:bCs/>
+          <w:sz w:val="32"/>
+          <w:szCs w:val="32"/>
+        </w:rPr>
+      </w:pPr>
+    </w:p>
+    <w:p>
+      <w:pPr>
+        <w:pStyle w:val="NormalWeb"/>
+        <w:jc w:val="both"/>
+        <w:rPr>
+          <w:b/>
+          <w:bCs/>
+          <w:sz w:val="32"/>
+          <w:szCs w:val="32"/>
+        </w:rPr>
+      </w:pPr>
+      <w:r>
+        <w:rPr>
+          <w:noProof/>
+        </w:rPr>
+        <w:drawing>
+          <wp:inline distT="0" distB="0" distL="0" distR="0" wp14:anchorId="28ED2E3F" wp14:editId="547F723E">
+            <wp:extent cx="6173521" cy="6643370"/>
+            <wp:effectExtent l="0" t="0" r="0" b="5080"/>
+            <wp:docPr id="11" name="Picture 11"/>
+            <wp:cNvGraphicFramePr>
+              <a:graphicFrameLocks xmlns:a="http://schemas.openxmlformats.org/drawingml/2006/main" noChangeAspect="1"/>
+            </wp:cNvGraphicFramePr>
+            <a:graphic xmlns:a="http://schemas.openxmlformats.org/drawingml/2006/main">
+              <a:graphicData uri="http://schemas.openxmlformats.org/drawingml/2006/picture">
+                <pic:pic xmlns:pic="http://schemas.openxmlformats.org/drawingml/2006/picture">
+                  <pic:nvPicPr>
+                    <pic:cNvPr id="0" name="Picture 1"/>
+                    <pic:cNvPicPr>
+                      <a:picLocks noChangeAspect="1" noChangeArrowheads="1"/>
+                    </pic:cNvPicPr>
+                  </pic:nvPicPr>
+                  <pic:blipFill>
+                    <a:blip r:embed="rId13">
+                      <a:extLst>
+                        <a:ext uri="{28A0092B-C50C-407E-A947-70E740481C1C}">
+                          <a14:useLocalDpi xmlns:a14="http://schemas.microsoft.com/office/drawing/2010/main" val="0"/>
+                        </a:ext>
+                      </a:extLst>
+                    </a:blip>
+                    <a:srcRect/>
+                    <a:stretch>
+                      <a:fillRect/>
+                    </a:stretch>
+                  </pic:blipFill>
+                  <pic:spPr bwMode="auto">
+                    <a:xfrm>
+                      <a:off x="0" y="0"/>
+                      <a:ext cx="6190970" cy="6662147"/>
+                    </a:xfrm>
+                    <a:prstGeom prst="rect">
+                      <a:avLst/>
+                    </a:prstGeom>
+                    <a:noFill/>
+                    <a:ln>
+                      <a:noFill/>
+                    </a:ln>
+                  </pic:spPr>
+                </pic:pic>
+              </a:graphicData>
+            </a:graphic>
+          </wp:inline>
+        </w:drawing>
+      </w:r>
+    </w:p>
+    <w:p>
+      <w:pPr>
+        <w:pStyle w:val="NormalWeb"/>
+        <w:jc w:val="both"/>
+        <w:rPr>
+          <w:sz w:val="32"/>
+          <w:szCs w:val="32"/>
+        </w:rPr>
+      </w:pPr>
+    </w:p>
+    <w:p>
+      <w:pPr>
+        <w:rPr>
+          <w:sz w:val="32"/>
+          <w:szCs w:val="32"/>
+        </w:rPr>
+      </w:pPr>
+    </w:p>
+    <w:p>
+      <w:pPr>
+        <w:pStyle w:val="NormalWeb"/>
+        <w:jc w:val="both"/>
+        <w:rPr>
+          <w:b/>
+          <w:bCs/>
+          <w:sz w:val="32"/>
+          <w:szCs w:val="32"/>
+        </w:rPr>
+      </w:pPr>
+      <w:r>
+        <w:rPr>
+          <w:sz w:val="32"/>
+          <w:szCs w:val="32"/>
+        </w:rPr>
+        <w:sym w:font="Wingdings" w:char="F0E0"/>
+      </w:r>
+      <w:r>
+        <w:rPr>
+          <w:sz w:val="32"/>
+          <w:szCs w:val="32"/>
+        </w:rPr>
+        <w:t xml:space="preserve">Sequence Diagram </w:t>
+      </w:r>
+      <w:r>
+        <w:rPr>
+          <w:b/>
+          <w:bCs/>
+          <w:sz w:val="32"/>
+          <w:szCs w:val="32"/>
+        </w:rPr>
+        <w:t>(Admin</w:t>
+      </w:r>
+      <w:proofErr w:type="gramStart"/>
+      <w:r>
+        <w:rPr>
+          <w:b/>
+          <w:bCs/>
+          <w:sz w:val="32"/>
+          <w:szCs w:val="32"/>
+        </w:rPr>
+        <w:t>) :</w:t>
+      </w:r>
+      <w:proofErr w:type="gramEnd"/>
+      <w:r>
+        <w:rPr>
+          <w:b/>
+          <w:bCs/>
+          <w:sz w:val="32"/>
+          <w:szCs w:val="32"/>
+        </w:rPr>
+        <w:t>-</w:t>
+      </w:r>
+    </w:p>
+    <w:p>
+      <w:pPr>
+        <w:pStyle w:val="NormalWeb"/>
+        <w:jc w:val="both"/>
+        <w:rPr>
+          <w:b/>
+          <w:bCs/>
+          <w:sz w:val="32"/>
+          <w:szCs w:val="32"/>
+        </w:rPr>
+      </w:pPr>
+    </w:p>
+    <w:p>
+      <w:pPr>
+        <w:pStyle w:val="NormalWeb"/>
+        <w:jc w:val="both"/>
+        <w:rPr>
+          <w:b/>
+          <w:bCs/>
+          <w:sz w:val="32"/>
+          <w:szCs w:val="32"/>
+        </w:rPr>
+      </w:pPr>
+    </w:p>
+    <w:p>
+      <w:pPr>
+        <w:pStyle w:val="NormalWeb"/>
+        <w:jc w:val="both"/>
+        <w:rPr>
+          <w:b/>
+          <w:bCs/>
+          <w:sz w:val="32"/>
+          <w:szCs w:val="32"/>
+        </w:rPr>
+      </w:pPr>
+      <w:r>
+        <w:rPr>
+          <w:b/>
+          <w:bCs/>
+          <w:noProof/>
+          <w:sz w:val="32"/>
+          <w:szCs w:val="32"/>
+          <w14:ligatures w14:val="standardContextual"/>
+        </w:rPr>
+        <w:drawing>
+          <wp:inline distT="0" distB="0" distL="0" distR="0" wp14:anchorId="5EF7F7A3" wp14:editId="403B301A">
+            <wp:extent cx="5930386" cy="5666105"/>
+            <wp:effectExtent l="0" t="0" r="0" b="0"/>
+            <wp:docPr id="1495258652" name="Picture 2"/>
+            <wp:cNvGraphicFramePr>
+              <a:graphicFrameLocks xmlns:a="http://schemas.openxmlformats.org/drawingml/2006/main" noChangeAspect="1"/>
+            </wp:cNvGraphicFramePr>
+            <a:graphic xmlns:a="http://schemas.openxmlformats.org/drawingml/2006/main">
+              <a:graphicData uri="http://schemas.openxmlformats.org/drawingml/2006/picture">
+                <pic:pic xmlns:pic="http://schemas.openxmlformats.org/drawingml/2006/picture">
+                  <pic:nvPicPr>
+                    <pic:cNvPr id="1495258652" name="Picture 1495258652"/>
+                    <pic:cNvPicPr/>
+                  </pic:nvPicPr>
+                  <pic:blipFill>
+                    <a:blip r:embed="rId14">
+                      <a:extLst>
+                        <a:ext uri="{28A0092B-C50C-407E-A947-70E740481C1C}">
+                          <a14:useLocalDpi xmlns:a14="http://schemas.microsoft.com/office/drawing/2010/main" val="0"/>
+                        </a:ext>
+                      </a:extLst>
+                    </a:blip>
+                    <a:stretch>
+                      <a:fillRect/>
+                    </a:stretch>
+                  </pic:blipFill>
+                  <pic:spPr>
+                    <a:xfrm>
+                      <a:off x="0" y="0"/>
+                      <a:ext cx="5943133" cy="5678284"/>
+                    </a:xfrm>
+                    <a:prstGeom prst="rect">
+                      <a:avLst/>
+                    </a:prstGeom>
+                  </pic:spPr>
+                </pic:pic>
+              </a:graphicData>
+            </a:graphic>
+          </wp:inline>
+        </w:drawing>
+      </w:r>
+    </w:p>
+    <w:p>
+      <w:pPr>
+        <w:pStyle w:val="NormalWeb"/>
+        <w:jc w:val="both"/>
+        <w:rPr>
+          <w:b/>
+          <w:bCs/>
+          <w:sz w:val="32"/>
+          <w:szCs w:val="32"/>
+        </w:rPr>
+      </w:pPr>
+    </w:p>
+    <w:p>
+      <w:pPr>
+        <w:pStyle w:val="NormalWeb"/>
+        <w:jc w:val="both"/>
+        <w:rPr>
+          <w:b/>
+          <w:bCs/>
+          <w:sz w:val="32"/>
+          <w:szCs w:val="32"/>
+        </w:rPr>
+      </w:pPr>
+    </w:p>
+    <w:p>
+      <w:pPr>
+        <w:pStyle w:val="NormalWeb"/>
+        <w:jc w:val="both"/>
+        <w:rPr>
+          <w:sz w:val="32"/>
+          <w:szCs w:val="32"/>
+        </w:rPr>
+      </w:pPr>
+    </w:p>
+    <w:p>
+      <w:pPr>
+        <w:pStyle w:val="NormalWeb"/>
+        <w:jc w:val="both"/>
+        <w:rPr>
+          <w:b/>
+          <w:bCs/>
+          <w:sz w:val="32"/>
+          <w:szCs w:val="32"/>
+        </w:rPr>
+      </w:pPr>
+      <w:r>
+        <w:rPr>
+          <w:sz w:val="32"/>
+          <w:szCs w:val="32"/>
+        </w:rPr>
+        <w:lastRenderedPageBreak/>
+        <w:sym w:font="Wingdings" w:char="F0E0"/>
+      </w:r>
+      <w:r>
+        <w:rPr>
+          <w:sz w:val="32"/>
+          <w:szCs w:val="32"/>
+        </w:rPr>
+        <w:t xml:space="preserve">Sequence Diagram </w:t>
+      </w:r>
+      <w:r>
+        <w:rPr>
+          <w:b/>
+          <w:bCs/>
+          <w:sz w:val="32"/>
+          <w:szCs w:val="32"/>
+        </w:rPr>
+        <w:t>(Admin</w:t>
+      </w:r>
+      <w:proofErr w:type="gramStart"/>
+      <w:r>
+        <w:rPr>
+          <w:b/>
+          <w:bCs/>
+          <w:sz w:val="32"/>
+          <w:szCs w:val="32"/>
+        </w:rPr>
+        <w:t>) :</w:t>
+      </w:r>
+      <w:proofErr w:type="gramEnd"/>
+      <w:r>
+        <w:rPr>
+          <w:b/>
+          <w:bCs/>
+          <w:sz w:val="32"/>
+          <w:szCs w:val="32"/>
+        </w:rPr>
+        <w:t>-</w:t>
+      </w:r>
+    </w:p>
+    <w:p>
+      <w:pPr>
+        <w:pStyle w:val="NormalWeb"/>
+        <w:jc w:val="both"/>
+        <w:rPr>
+          <w:b/>
+          <w:bCs/>
+          <w:sz w:val="32"/>
+          <w:szCs w:val="32"/>
+        </w:rPr>
+      </w:pPr>
+    </w:p>
+    <w:p>
+      <w:pPr>
+        <w:pStyle w:val="NormalWeb"/>
+        <w:jc w:val="both"/>
+        <w:rPr>
+          <w:b/>
+          <w:bCs/>
+          <w:sz w:val="32"/>
+          <w:szCs w:val="32"/>
+        </w:rPr>
+      </w:pPr>
+    </w:p>
+    <w:p>
+      <w:pPr>
+        <w:pStyle w:val="NormalWeb"/>
+        <w:jc w:val="both"/>
+        <w:rPr>
+          <w:b/>
+          <w:bCs/>
+          <w:sz w:val="32"/>
+          <w:szCs w:val="32"/>
+        </w:rPr>
+      </w:pPr>
+    </w:p>
+    <w:p>
+      <w:pPr>
+        <w:pStyle w:val="NormalWeb"/>
+        <w:jc w:val="both"/>
+        <w:rPr>
+          <w:b/>
+          <w:bCs/>
+          <w:sz w:val="32"/>
+          <w:szCs w:val="32"/>
+        </w:rPr>
+      </w:pPr>
+      <w:r>
+        <w:rPr>
+          <w:b/>
+          <w:bCs/>
+          <w:noProof/>
+          <w:sz w:val="32"/>
+          <w:szCs w:val="32"/>
+          <w14:ligatures w14:val="standardContextual"/>
+        </w:rPr>
+        <w:drawing>
+          <wp:inline distT="0" distB="0" distL="0" distR="0" wp14:anchorId="3202AC54" wp14:editId="72961D6B">
+            <wp:extent cx="6162950" cy="5100320"/>
+            <wp:effectExtent l="0" t="0" r="9525" b="5080"/>
+            <wp:docPr id="1078048987" name="Picture 3"/>
+            <wp:cNvGraphicFramePr>
+              <a:graphicFrameLocks xmlns:a="http://schemas.openxmlformats.org/drawingml/2006/main" noChangeAspect="1"/>
+            </wp:cNvGraphicFramePr>
+            <a:graphic xmlns:a="http://schemas.openxmlformats.org/drawingml/2006/main">
+              <a:graphicData uri="http://schemas.openxmlformats.org/drawingml/2006/picture">
+                <pic:pic xmlns:pic="http://schemas.openxmlformats.org/drawingml/2006/picture">
+                  <pic:nvPicPr>
+                    <pic:cNvPr id="1078048987" name="Picture 1078048987"/>
+                    <pic:cNvPicPr/>
+                  </pic:nvPicPr>
+                  <pic:blipFill>
+                    <a:blip r:embed="rId15">
+                      <a:extLst>
+                        <a:ext uri="{28A0092B-C50C-407E-A947-70E740481C1C}">
+                          <a14:useLocalDpi xmlns:a14="http://schemas.microsoft.com/office/drawing/2010/main" val="0"/>
+                        </a:ext>
+                      </a:extLst>
+                    </a:blip>
+                    <a:stretch>
+                      <a:fillRect/>
+                    </a:stretch>
+                  </pic:blipFill>
+                  <pic:spPr>
+                    <a:xfrm>
+                      <a:off x="0" y="0"/>
+                      <a:ext cx="6178720" cy="5113371"/>
+                    </a:xfrm>
+                    <a:prstGeom prst="rect">
+                      <a:avLst/>
+                    </a:prstGeom>
+                  </pic:spPr>
+                </pic:pic>
+              </a:graphicData>
+            </a:graphic>
+          </wp:inline>
+        </w:drawing>
+      </w:r>
+    </w:p>
+    <w:p>
+      <w:pPr>
+        <w:rPr>
+          <w:sz w:val="32"/>
+          <w:szCs w:val="32"/>
+        </w:rPr>
+      </w:pPr>
+    </w:p>
+    <w:p>
+      <w:pPr>
+        <w:rPr>
+          <w:sz w:val="32"/>
+          <w:szCs w:val="32"/>
+        </w:rPr>
+      </w:pPr>
+    </w:p>
+    <w:p>
+      <w:pPr>
+        <w:rPr>
+          <w:sz w:val="32"/>
+          <w:szCs w:val="32"/>
+        </w:rPr>
+      </w:pPr>
+    </w:p>
+    <w:p>
+      <w:pPr>
+        <w:rPr>
+          <w:sz w:val="32"/>
+          <w:szCs w:val="32"/>
+        </w:rPr>
+      </w:pPr>
+    </w:p>
+    <w:p>
+      <w:pPr>
+        <w:rPr>
+          <w:sz w:val="32"/>
+          <w:szCs w:val="32"/>
+        </w:rPr>
+      </w:pPr>
+    </w:p>
+    <w:p>
+      <w:pPr>
+        <w:rPr>
+          <w:sz w:val="32"/>
+          <w:szCs w:val="32"/>
+        </w:rPr>
+      </w:pPr>
+    </w:p>
+    <w:p>
+      <w:pPr>
+        <w:rPr>
+          <w:sz w:val="32"/>
+          <w:szCs w:val="32"/>
+        </w:rPr>
+      </w:pPr>
+    </w:p>
+    <w:p>
+      <w:pPr>
+        <w:rPr>
+          <w:sz w:val="32"/>
+          <w:szCs w:val="32"/>
+        </w:rPr>
+      </w:pPr>
+    </w:p>
+    <w:p>
+      <w:pPr>
+        <w:pStyle w:val="NormalWeb"/>
+        <w:jc w:val="both"/>
+        <w:rPr>
+          <w:b/>
+          <w:bCs/>
+          <w:sz w:val="32"/>
+          <w:szCs w:val="32"/>
+        </w:rPr>
+      </w:pPr>
+      <w:r>
+        <w:rPr>
+          <w:sz w:val="32"/>
+          <w:szCs w:val="32"/>
+        </w:rPr>
+        <w:lastRenderedPageBreak/>
+        <w:sym w:font="Wingdings" w:char="F0E0"/>
+      </w:r>
+      <w:r>
+        <w:rPr>
+          <w:sz w:val="32"/>
+          <w:szCs w:val="32"/>
+        </w:rPr>
+        <w:t xml:space="preserve">Sequence Diagram </w:t>
+      </w:r>
+      <w:r>
+        <w:rPr>
+          <w:b/>
+          <w:bCs/>
+          <w:sz w:val="32"/>
+          <w:szCs w:val="32"/>
+        </w:rPr>
+        <w:t>(</w:t>
+      </w:r>
+      <w:r>
+        <w:rPr>
+          <w:b/>
+          <w:bCs/>
+          <w:sz w:val="32"/>
+          <w:szCs w:val="32"/>
+        </w:rPr>
+        <w:t>User</w:t>
+      </w:r>
+      <w:proofErr w:type="gramStart"/>
+      <w:r>
+        <w:rPr>
+          <w:b/>
+          <w:bCs/>
+          <w:sz w:val="32"/>
+          <w:szCs w:val="32"/>
+        </w:rPr>
+        <w:t>) :</w:t>
+      </w:r>
+      <w:proofErr w:type="gramEnd"/>
+      <w:r>
+        <w:rPr>
+          <w:b/>
+          <w:bCs/>
+          <w:sz w:val="32"/>
+          <w:szCs w:val="32"/>
+        </w:rPr>
+        <w:t>-</w:t>
+      </w:r>
+    </w:p>
+    <w:p>
+      <w:pPr>
+        <w:pStyle w:val="NormalWeb"/>
+        <w:jc w:val="both"/>
+        <w:rPr>
+          <w:b/>
+          <w:bCs/>
+          <w:sz w:val="32"/>
+          <w:szCs w:val="32"/>
+        </w:rPr>
+      </w:pPr>
+    </w:p>
+    <w:p>
+      <w:pPr>
+        <w:pStyle w:val="NormalWeb"/>
+        <w:jc w:val="both"/>
+        <w:rPr>
+          <w:b/>
+          <w:bCs/>
+          <w:sz w:val="32"/>
+          <w:szCs w:val="32"/>
+        </w:rPr>
+      </w:pPr>
+    </w:p>
+    <w:p>
+      <w:pPr>
+        <w:pStyle w:val="NormalWeb"/>
+        <w:jc w:val="both"/>
+        <w:rPr>
+          <w:b/>
+          <w:bCs/>
+          <w:sz w:val="32"/>
+          <w:szCs w:val="32"/>
+        </w:rPr>
+      </w:pPr>
+    </w:p>
+    <w:p>
+      <w:pPr>
+        <w:pStyle w:val="NormalWeb"/>
+        <w:jc w:val="both"/>
+        <w:rPr>
+          <w:b/>
+          <w:bCs/>
+          <w:sz w:val="32"/>
+          <w:szCs w:val="32"/>
+        </w:rPr>
+      </w:pPr>
+      <w:r>
+        <w:rPr>
+          <w:b/>
+          <w:bCs/>
+          <w:noProof/>
+          <w:sz w:val="32"/>
+          <w:szCs w:val="32"/>
+          <w14:ligatures w14:val="standardContextual"/>
+        </w:rPr>
+        <w:drawing>
+          <wp:inline distT="0" distB="0" distL="0" distR="0" wp14:anchorId="4D7E6D67" wp14:editId="6F95FE70">
+            <wp:extent cx="6215806" cy="5089525"/>
+            <wp:effectExtent l="0" t="0" r="0" b="0"/>
+            <wp:docPr id="1609565611" name="Picture 6"/>
+            <wp:cNvGraphicFramePr>
+              <a:graphicFrameLocks xmlns:a="http://schemas.openxmlformats.org/drawingml/2006/main" noChangeAspect="1"/>
+            </wp:cNvGraphicFramePr>
+            <a:graphic xmlns:a="http://schemas.openxmlformats.org/drawingml/2006/main">
+              <a:graphicData uri="http://schemas.openxmlformats.org/drawingml/2006/picture">
+                <pic:pic xmlns:pic="http://schemas.openxmlformats.org/drawingml/2006/picture">
+                  <pic:nvPicPr>
+                    <pic:cNvPr id="1609565611" name="Picture 1609565611"/>
+                    <pic:cNvPicPr/>
+                  </pic:nvPicPr>
+                  <pic:blipFill>
+                    <a:blip r:embed="rId16">
+                      <a:extLst>
+                        <a:ext uri="{28A0092B-C50C-407E-A947-70E740481C1C}">
+                          <a14:useLocalDpi xmlns:a14="http://schemas.microsoft.com/office/drawing/2010/main" val="0"/>
+                        </a:ext>
+                      </a:extLst>
+                    </a:blip>
+                    <a:stretch>
+                      <a:fillRect/>
+                    </a:stretch>
+                  </pic:blipFill>
+                  <pic:spPr>
+                    <a:xfrm>
+                      <a:off x="0" y="0"/>
+                      <a:ext cx="6235752" cy="5105857"/>
+                    </a:xfrm>
+                    <a:prstGeom prst="rect">
+                      <a:avLst/>
+                    </a:prstGeom>
+                  </pic:spPr>
+                </pic:pic>
+              </a:graphicData>
+            </a:graphic>
+          </wp:inline>
+        </w:drawing>
+      </w:r>
+    </w:p>
+    <w:p>
+      <w:pPr>
+        <w:pStyle w:val="NormalWeb"/>
+        <w:jc w:val="both"/>
+        <w:rPr>
+          <w:b/>
+          <w:bCs/>
+          <w:sz w:val="32"/>
+          <w:szCs w:val="32"/>
+        </w:rPr>
+      </w:pPr>
+    </w:p>
+    <w:p>
+      <w:pPr>
+        <w:pStyle w:val="NormalWeb"/>
+        <w:jc w:val="both"/>
+        <w:rPr>
+          <w:b/>
+          <w:bCs/>
+          <w:sz w:val="32"/>
+          <w:szCs w:val="32"/>
+        </w:rPr>
+      </w:pPr>
+    </w:p>
+    <w:p>
+      <w:pPr>
+        <w:pStyle w:val="NormalWeb"/>
+        <w:jc w:val="both"/>
+        <w:rPr>
+          <w:b/>
+          <w:bCs/>
+          <w:sz w:val="32"/>
+          <w:szCs w:val="32"/>
+        </w:rPr>
+      </w:pPr>
+    </w:p>
+    <w:p>
+      <w:pPr>
+        <w:pStyle w:val="NormalWeb"/>
+        <w:jc w:val="both"/>
+        <w:rPr>
+          <w:b/>
+          <w:bCs/>
+          <w:sz w:val="32"/>
+          <w:szCs w:val="32"/>
+        </w:rPr>
+      </w:pPr>
+    </w:p>
+    <w:p>
+      <w:pPr>
+        <w:pStyle w:val="NormalWeb"/>
+        <w:jc w:val="both"/>
+        <w:rPr>
+          <w:b/>
+          <w:bCs/>
+          <w:sz w:val="32"/>
+          <w:szCs w:val="32"/>
+        </w:rPr>
+      </w:pPr>
+    </w:p>
+    <w:p>
+      <w:pPr>
+        <w:pStyle w:val="NormalWeb"/>
+        <w:jc w:val="both"/>
+        <w:rPr>
+          <w:b/>
+          <w:bCs/>
+          <w:sz w:val="32"/>
+          <w:szCs w:val="32"/>
+        </w:rPr>
+      </w:pPr>
+      <w:r>
+        <w:rPr>
+          <w:sz w:val="32"/>
+          <w:szCs w:val="32"/>
+        </w:rPr>
+        <w:lastRenderedPageBreak/>
+        <w:sym w:font="Wingdings" w:char="F0E0"/>
+      </w:r>
+      <w:r>
+        <w:rPr>
+          <w:sz w:val="32"/>
+          <w:szCs w:val="32"/>
+        </w:rPr>
+        <w:t xml:space="preserve">Sequence Diagram </w:t>
+      </w:r>
+      <w:r>
+        <w:rPr>
+          <w:b/>
+          <w:bCs/>
+          <w:sz w:val="32"/>
+          <w:szCs w:val="32"/>
+        </w:rPr>
+        <w:t>(</w:t>
+      </w:r>
+      <w:r>
+        <w:rPr>
+          <w:b/>
+          <w:bCs/>
+          <w:sz w:val="32"/>
+          <w:szCs w:val="32"/>
+        </w:rPr>
+        <w:t>User</w:t>
+      </w:r>
+      <w:proofErr w:type="gramStart"/>
+      <w:r>
+        <w:rPr>
+          <w:b/>
+          <w:bCs/>
+          <w:sz w:val="32"/>
+          <w:szCs w:val="32"/>
+        </w:rPr>
+        <w:t>) :</w:t>
+      </w:r>
+      <w:proofErr w:type="gramEnd"/>
+      <w:r>
+        <w:rPr>
+          <w:b/>
+          <w:bCs/>
+          <w:sz w:val="32"/>
+          <w:szCs w:val="32"/>
+        </w:rPr>
+        <w:t>-</w:t>
+      </w:r>
+    </w:p>
+    <w:p>
+      <w:pPr>
+        <w:pStyle w:val="NormalWeb"/>
+        <w:jc w:val="both"/>
+        <w:rPr>
+          <w:b/>
+          <w:bCs/>
+          <w:sz w:val="32"/>
+          <w:szCs w:val="32"/>
+        </w:rPr>
+      </w:pPr>
+    </w:p>
+    <w:p>
+      <w:pPr>
+        <w:pStyle w:val="NormalWeb"/>
+        <w:jc w:val="both"/>
+        <w:rPr>
+          <w:b/>
+          <w:bCs/>
+          <w:sz w:val="32"/>
+          <w:szCs w:val="32"/>
+        </w:rPr>
+      </w:pPr>
+    </w:p>
+    <w:p>
+      <w:pPr>
+        <w:pStyle w:val="NormalWeb"/>
+        <w:jc w:val="both"/>
+        <w:rPr>
+          <w:b/>
+          <w:bCs/>
+          <w:sz w:val="32"/>
+          <w:szCs w:val="32"/>
+        </w:rPr>
+      </w:pPr>
+      <w:r>
+        <w:rPr>
+          <w:b/>
+          <w:bCs/>
+          <w:noProof/>
+          <w:sz w:val="32"/>
+          <w:szCs w:val="32"/>
+          <w14:ligatures w14:val="standardContextual"/>
+        </w:rPr>
+        <w:drawing>
+          <wp:inline distT="0" distB="0" distL="0" distR="0" wp14:anchorId="75ADFF96" wp14:editId="51482094">
+            <wp:extent cx="6178550" cy="5428259"/>
+            <wp:effectExtent l="0" t="0" r="0" b="1270"/>
+            <wp:docPr id="1085712844" name="Picture 7"/>
+            <wp:cNvGraphicFramePr>
+              <a:graphicFrameLocks xmlns:a="http://schemas.openxmlformats.org/drawingml/2006/main" noChangeAspect="1"/>
+            </wp:cNvGraphicFramePr>
+            <a:graphic xmlns:a="http://schemas.openxmlformats.org/drawingml/2006/main">
+              <a:graphicData uri="http://schemas.openxmlformats.org/drawingml/2006/picture">
+                <pic:pic xmlns:pic="http://schemas.openxmlformats.org/drawingml/2006/picture">
+                  <pic:nvPicPr>
+                    <pic:cNvPr id="1085712844" name="Picture 1085712844"/>
+                    <pic:cNvPicPr/>
+                  </pic:nvPicPr>
+                  <pic:blipFill>
+                    <a:blip r:embed="rId17">
+                      <a:extLst>
+                        <a:ext uri="{28A0092B-C50C-407E-A947-70E740481C1C}">
+                          <a14:useLocalDpi xmlns:a14="http://schemas.microsoft.com/office/drawing/2010/main" val="0"/>
+                        </a:ext>
+                      </a:extLst>
+                    </a:blip>
+                    <a:stretch>
+                      <a:fillRect/>
+                    </a:stretch>
+                  </pic:blipFill>
+                  <pic:spPr>
+                    <a:xfrm>
+                      <a:off x="0" y="0"/>
+                      <a:ext cx="6204294" cy="5450877"/>
+                    </a:xfrm>
+                    <a:prstGeom prst="rect">
+                      <a:avLst/>
+                    </a:prstGeom>
+                  </pic:spPr>
+                </pic:pic>
+              </a:graphicData>
+            </a:graphic>
+          </wp:inline>
+        </w:drawing>
+      </w:r>
+    </w:p>
+    <w:p>
+      <w:pPr>
+        <w:pStyle w:val="NormalWeb"/>
+        <w:jc w:val="both"/>
+        <w:rPr>
+          <w:b/>
+          <w:bCs/>
+          <w:sz w:val="32"/>
+          <w:szCs w:val="32"/>
+        </w:rPr>
+      </w:pPr>
+    </w:p>
+    <w:p>
+      <w:pPr>
+        <w:pStyle w:val="NormalWeb"/>
+        <w:jc w:val="both"/>
+        <w:rPr>
+          <w:b/>
+          <w:bCs/>
+          <w:sz w:val="32"/>
+          <w:szCs w:val="32"/>
+        </w:rPr>
+      </w:pPr>
+    </w:p>
+    <w:p>
+      <w:pPr>
+        <w:pStyle w:val="NormalWeb"/>
+        <w:jc w:val="both"/>
+        <w:rPr>
+          <w:b/>
+          <w:bCs/>
+          <w:sz w:val="32"/>
+          <w:szCs w:val="32"/>
+        </w:rPr>
+      </w:pPr>
+    </w:p>
+    <w:p>
+      <w:pPr>
+        <w:rPr>
+          <w:sz w:val="32"/>
+          <w:szCs w:val="32"/>
+        </w:rPr>
+      </w:pPr>
+    </w:p>
+    <w:p>
+      <w:pPr>
+        <w:rPr>
+          <w:sz w:val="32"/>
+          <w:szCs w:val="32"/>
+        </w:rPr>
+      </w:pPr>
+    </w:p>
+    <w:p>
+      <w:pPr>
+        <w:rPr>
+          <w:sz w:val="32"/>
+          <w:szCs w:val="32"/>
+        </w:rPr>
+      </w:pPr>
+    </w:p>
+    <w:p>
+      <w:pPr>
+        <w:rPr>
+          <w:sz w:val="32"/>
+          <w:szCs w:val="32"/>
+        </w:rPr>
+      </w:pPr>
+    </w:p>
+    <w:p>
+      <w:pPr>
+        <w:pStyle w:val="NormalWeb"/>
+        <w:jc w:val="both"/>
+        <w:rPr>
+          <w:b/>
+          <w:bCs/>
+          <w:sz w:val="32"/>
+          <w:szCs w:val="32"/>
+        </w:rPr>
+      </w:pPr>
+      <w:r>
+        <w:rPr>
+          <w:sz w:val="32"/>
+          <w:szCs w:val="32"/>
+        </w:rPr>
+        <w:sym w:font="Wingdings" w:char="F0E0"/>
+      </w:r>
+      <w:r>
+        <w:rPr>
+          <w:sz w:val="32"/>
+          <w:szCs w:val="32"/>
+        </w:rPr>
+        <w:t xml:space="preserve">Sequence Diagram </w:t>
+      </w:r>
+      <w:r>
+        <w:rPr>
+          <w:b/>
+          <w:bCs/>
+          <w:sz w:val="32"/>
+          <w:szCs w:val="32"/>
+        </w:rPr>
+        <w:t>(</w:t>
+      </w:r>
+      <w:r>
+        <w:rPr>
+          <w:b/>
+          <w:bCs/>
+          <w:sz w:val="32"/>
+          <w:szCs w:val="32"/>
+        </w:rPr>
+        <w:t>User</w:t>
+      </w:r>
+      <w:proofErr w:type="gramStart"/>
+      <w:r>
+        <w:rPr>
+          <w:b/>
+          <w:bCs/>
+          <w:sz w:val="32"/>
+          <w:szCs w:val="32"/>
+        </w:rPr>
+        <w:t>) :</w:t>
+      </w:r>
+      <w:proofErr w:type="gramEnd"/>
+      <w:r>
+        <w:rPr>
+          <w:b/>
+          <w:bCs/>
+          <w:sz w:val="32"/>
+          <w:szCs w:val="32"/>
+        </w:rPr>
+        <w:t>-</w:t>
+      </w:r>
+    </w:p>
+    <w:p>
+      <w:pPr>
+        <w:pStyle w:val="NormalWeb"/>
+        <w:jc w:val="both"/>
+        <w:rPr>
+          <w:b/>
+          <w:bCs/>
+          <w:sz w:val="32"/>
+          <w:szCs w:val="32"/>
+        </w:rPr>
+      </w:pPr>
+    </w:p>
+    <w:p>
+      <w:pPr>
+        <w:pStyle w:val="NormalWeb"/>
+        <w:jc w:val="both"/>
+        <w:rPr>
+          <w:b/>
+          <w:bCs/>
+          <w:sz w:val="32"/>
+          <w:szCs w:val="32"/>
+        </w:rPr>
+      </w:pPr>
+    </w:p>
+    <w:p>
+      <w:pPr>
+        <w:pStyle w:val="NormalWeb"/>
+        <w:jc w:val="both"/>
+        <w:rPr>
+          <w:b/>
+          <w:bCs/>
+          <w:sz w:val="32"/>
+          <w:szCs w:val="32"/>
+        </w:rPr>
+      </w:pPr>
+    </w:p>
+    <w:p>
+      <w:pPr>
+        <w:pStyle w:val="NormalWeb"/>
+        <w:jc w:val="both"/>
+        <w:rPr>
+          <w:b/>
+          <w:bCs/>
+          <w:sz w:val="32"/>
+          <w:szCs w:val="32"/>
+        </w:rPr>
+      </w:pPr>
+      <w:r>
+        <w:rPr>
+          <w:b/>
+          <w:bCs/>
+          <w:noProof/>
+          <w:sz w:val="32"/>
+          <w:szCs w:val="32"/>
+          <w14:ligatures w14:val="standardContextual"/>
+        </w:rPr>
+        <w:drawing>
+          <wp:inline distT="0" distB="0" distL="0" distR="0" wp14:anchorId="6551529D" wp14:editId="42B8ADAD">
+            <wp:extent cx="6120666" cy="5607685"/>
+            <wp:effectExtent l="0" t="0" r="0" b="0"/>
+            <wp:docPr id="1314779095" name="Picture 8"/>
+            <wp:cNvGraphicFramePr>
+              <a:graphicFrameLocks xmlns:a="http://schemas.openxmlformats.org/drawingml/2006/main" noChangeAspect="1"/>
+            </wp:cNvGraphicFramePr>
+            <a:graphic xmlns:a="http://schemas.openxmlformats.org/drawingml/2006/main">
+              <a:graphicData uri="http://schemas.openxmlformats.org/drawingml/2006/picture">
+                <pic:pic xmlns:pic="http://schemas.openxmlformats.org/drawingml/2006/picture">
+                  <pic:nvPicPr>
+                    <pic:cNvPr id="1314779095" name="Picture 1314779095"/>
+                    <pic:cNvPicPr/>
+                  </pic:nvPicPr>
+                  <pic:blipFill>
+                    <a:blip r:embed="rId18">
+                      <a:extLst>
+                        <a:ext uri="{28A0092B-C50C-407E-A947-70E740481C1C}">
+                          <a14:useLocalDpi xmlns:a14="http://schemas.microsoft.com/office/drawing/2010/main" val="0"/>
+                        </a:ext>
+                      </a:extLst>
+                    </a:blip>
+                    <a:stretch>
+                      <a:fillRect/>
+                    </a:stretch>
+                  </pic:blipFill>
+                  <pic:spPr>
+                    <a:xfrm>
+                      <a:off x="0" y="0"/>
+                      <a:ext cx="6132340" cy="5618381"/>
+                    </a:xfrm>
+                    <a:prstGeom prst="rect">
+                      <a:avLst/>
+                    </a:prstGeom>
+                  </pic:spPr>
+                </pic:pic>
+              </a:graphicData>
+            </a:graphic>
+          </wp:inline>
+        </w:drawing>
+      </w:r>
+    </w:p>
+    <w:p>
+      <w:pPr>
+        <w:rPr>
+          <w:sz w:val="32"/>
+          <w:szCs w:val="32"/>
+        </w:rPr>
+      </w:pPr>
+    </w:p>
+    <w:p>
+      <w:pPr>
+        <w:rPr>
+          <w:sz w:val="32"/>
+          <w:szCs w:val="32"/>
+        </w:rPr>
+      </w:pPr>
+    </w:p>
+    <w:p>
+      <w:pPr>
+        <w:pStyle w:val="NormalWeb"/>
+        <w:shd w:val="clear" w:color="auto" w:fill="FFFFFF" w:themeFill="background1"/>
+        <w:jc w:val="both"/>
+        <w:rPr>
+          <w:color w:val="000000" w:themeColor="text1"/>
+          <w:sz w:val="32"/>
+          <w:szCs w:val="32"/>
+        </w:rPr>
+      </w:pPr>
+    </w:p>
+    <w:p>
+      <w:pPr>
+        <w:pStyle w:val="NormalWeb"/>
+        <w:jc w:val="both"/>
+        <w:rPr>
+          <w:b/>
+          <w:bCs/>
+          <w:sz w:val="32"/>
+          <w:szCs w:val="32"/>
+        </w:rPr>
+      </w:pPr>
+      <w:r>
+        <w:rPr>
+          <w:sz w:val="32"/>
+          <w:szCs w:val="32"/>
+        </w:rPr>
+        <w:lastRenderedPageBreak/>
+        <w:sym w:font="Wingdings" w:char="F0E0"/>
+      </w:r>
+      <w:r>
+        <w:rPr>
+          <w:sz w:val="32"/>
+          <w:szCs w:val="32"/>
+        </w:rPr>
+        <w:t xml:space="preserve">ER Diagram </w:t>
+      </w:r>
+      <w:r>
+        <w:rPr>
+          <w:b/>
+          <w:bCs/>
+          <w:sz w:val="32"/>
+          <w:szCs w:val="32"/>
+        </w:rPr>
+        <w:t>(</w:t>
+      </w:r>
+      <w:r>
+        <w:rPr>
+          <w:b/>
+          <w:bCs/>
+          <w:sz w:val="32"/>
+          <w:szCs w:val="32"/>
+        </w:rPr>
+        <w:t xml:space="preserve">Tour Booking </w:t>
+      </w:r>
+      <w:r>
+        <w:rPr>
+          <w:b/>
+          <w:bCs/>
+          <w:sz w:val="32"/>
+          <w:szCs w:val="32"/>
+        </w:rPr>
+        <w:t>System</w:t>
+      </w:r>
+      <w:proofErr w:type="gramStart"/>
+      <w:r>
+        <w:rPr>
+          <w:b/>
+          <w:bCs/>
+          <w:sz w:val="32"/>
+          <w:szCs w:val="32"/>
+        </w:rPr>
+        <w:t>) :</w:t>
+      </w:r>
+      <w:proofErr w:type="gramEnd"/>
+      <w:r>
+        <w:rPr>
+          <w:b/>
+          <w:bCs/>
+          <w:sz w:val="32"/>
+          <w:szCs w:val="32"/>
+        </w:rPr>
+        <w:t>-</w:t>
+      </w:r>
+    </w:p>
+    <w:p>
+      <w:pPr>
+        <w:pStyle w:val="NormalWeb"/>
+        <w:jc w:val="both"/>
+        <w:rPr>
+          <w:b/>
+          <w:bCs/>
+          <w:sz w:val="32"/>
+          <w:szCs w:val="32"/>
+        </w:rPr>
+      </w:pPr>
+    </w:p>
+    <w:p>
+      <w:pPr>
+        <w:pStyle w:val="NormalWeb"/>
+        <w:jc w:val="both"/>
+        <w:rPr>
+          <w:b/>
+          <w:bCs/>
+          <w:sz w:val="32"/>
+          <w:szCs w:val="32"/>
+        </w:rPr>
+      </w:pPr>
+    </w:p>
+    <w:p>
+      <w:pPr>
+        <w:pStyle w:val="NormalWeb"/>
+        <w:jc w:val="both"/>
+        <w:rPr>
+          <w:b/>
+          <w:bCs/>
+          <w:sz w:val="32"/>
+          <w:szCs w:val="32"/>
+        </w:rPr>
+      </w:pPr>
+      <w:r>
+        <w:rPr>
+          <w:b/>
+          <w:bCs/>
+          <w:noProof/>
+          <w:sz w:val="32"/>
+          <w:szCs w:val="32"/>
+          <w14:ligatures w14:val="standardContextual"/>
+        </w:rPr>
+        <w:drawing>
+          <wp:inline distT="0" distB="0" distL="0" distR="0" wp14:anchorId="741DF2ED" wp14:editId="0B8B8D1E">
+            <wp:extent cx="6315710" cy="7188347"/>
+            <wp:effectExtent l="0" t="0" r="8890" b="0"/>
+            <wp:docPr id="1525331345" name="Picture 9"/>
+            <wp:cNvGraphicFramePr>
+              <a:graphicFrameLocks xmlns:a="http://schemas.openxmlformats.org/drawingml/2006/main" noChangeAspect="1"/>
+            </wp:cNvGraphicFramePr>
+            <a:graphic xmlns:a="http://schemas.openxmlformats.org/drawingml/2006/main">
+              <a:graphicData uri="http://schemas.openxmlformats.org/drawingml/2006/picture">
+                <pic:pic xmlns:pic="http://schemas.openxmlformats.org/drawingml/2006/picture">
+                  <pic:nvPicPr>
+                    <pic:cNvPr id="1525331345" name="Picture 1525331345"/>
+                    <pic:cNvPicPr/>
+                  </pic:nvPicPr>
+                  <pic:blipFill>
+                    <a:blip r:embed="rId19" cstate="print">
+                      <a:extLst>
+                        <a:ext uri="{28A0092B-C50C-407E-A947-70E740481C1C}">
+                          <a14:useLocalDpi xmlns:a14="http://schemas.microsoft.com/office/drawing/2010/main" val="0"/>
+                        </a:ext>
+                      </a:extLst>
+                    </a:blip>
+                    <a:stretch>
+                      <a:fillRect/>
+                    </a:stretch>
+                  </pic:blipFill>
+                  <pic:spPr>
+                    <a:xfrm>
+                      <a:off x="0" y="0"/>
+                      <a:ext cx="6330025" cy="7204640"/>
+                    </a:xfrm>
+                    <a:prstGeom prst="rect">
+                      <a:avLst/>
+                    </a:prstGeom>
+                  </pic:spPr>
+                </pic:pic>
+              </a:graphicData>
+            </a:graphic>
+          </wp:inline>
+        </w:drawing>
+      </w:r>
+    </w:p>
+    <w:p>
+      <w:pPr>
+        <w:pStyle w:val="NormalWeb"/>
+        <w:jc w:val="both"/>
+        <w:rPr>
+          <w:b/>
+          <w:bCs/>
+          <w:sz w:val="32"/>
+          <w:szCs w:val="32"/>
+        </w:rPr>
+      </w:pPr>
+    </w:p>
+    <w:p>
+      <w:pPr>
+        <w:pStyle w:val="NormalWeb"/>
+        <w:jc w:val="both"/>
+        <w:rPr>
+          <w:b/>
+          <w:bCs/>
+          <w:sz w:val="32"/>
+          <w:szCs w:val="32"/>
+        </w:rPr>
+      </w:pPr>
+    </w:p>
+    <w:p>
+      <w:pPr>
+        <w:pStyle w:val="NormalWeb"/>
+        <w:jc w:val="both"/>
+        <w:rPr>
           <w:sz w:val="32"/>
           <w:szCs w:val="32"/>
         </w:rPr>

</xml_diff>